<commit_message>
Updated some of the documentation
</commit_message>
<xml_diff>
--- a/EDDIE write up (2).docx
+++ b/EDDIE write up (2).docx
@@ -1,28 +1,32 @@
 
 <file path=word/document.xml><?xml version="1.0" encoding="utf-8"?>
-<w:document xmlns:wpc="http://schemas.microsoft.com/office/word/2010/wordprocessingCanvas" xmlns:mc="http://schemas.openxmlformats.org/markup-compatibility/2006" xmlns:o="urn:schemas-microsoft-com:office:office" xmlns:r="http://schemas.openxmlformats.org/officeDocument/2006/relationships" xmlns:m="http://schemas.openxmlformats.org/officeDocument/2006/math" xmlns:v="urn:schemas-microsoft-com:vml" xmlns:wp14="http://schemas.microsoft.com/office/word/2010/wordprocessingDrawing" xmlns:wp="http://schemas.openxmlformats.org/drawingml/2006/wordprocessingDrawing" xmlns:w10="urn:schemas-microsoft-com:office:word" xmlns:w="http://schemas.openxmlformats.org/wordprocessingml/2006/main" xmlns:w14="http://schemas.microsoft.com/office/word/2010/wordml" xmlns:w15="http://schemas.microsoft.com/office/word/2012/wordml" xmlns:wpg="http://schemas.microsoft.com/office/word/2010/wordprocessingGroup" xmlns:wpi="http://schemas.microsoft.com/office/word/2010/wordprocessingInk" xmlns:wne="http://schemas.microsoft.com/office/word/2006/wordml" xmlns:wps="http://schemas.microsoft.com/office/word/2010/wordprocessingShape" mc:Ignorable="w14 w15 wp14">
+<w:document xmlns:wpc="http://schemas.microsoft.com/office/word/2010/wordprocessingCanvas" xmlns:cx="http://schemas.microsoft.com/office/drawing/2014/chartex" xmlns:cx1="http://schemas.microsoft.com/office/drawing/2015/9/8/chartex" xmlns:mc="http://schemas.openxmlformats.org/markup-compatibility/2006" xmlns:o="urn:schemas-microsoft-com:office:office" xmlns:r="http://schemas.openxmlformats.org/officeDocument/2006/relationships" xmlns:m="http://schemas.openxmlformats.org/officeDocument/2006/math" xmlns:v="urn:schemas-microsoft-com:vml" xmlns:wp14="http://schemas.microsoft.com/office/word/2010/wordprocessingDrawing" xmlns:wp="http://schemas.openxmlformats.org/drawingml/2006/wordprocessingDrawing" xmlns:w10="urn:schemas-microsoft-com:office:word" xmlns:w="http://schemas.openxmlformats.org/wordprocessingml/2006/main" xmlns:w14="http://schemas.microsoft.com/office/word/2010/wordml" xmlns:w15="http://schemas.microsoft.com/office/word/2012/wordml" xmlns:w16se="http://schemas.microsoft.com/office/word/2015/wordml/symex" xmlns:wpg="http://schemas.microsoft.com/office/word/2010/wordprocessingGroup" xmlns:wpi="http://schemas.microsoft.com/office/word/2010/wordprocessingInk" xmlns:wne="http://schemas.microsoft.com/office/word/2006/wordml" xmlns:wps="http://schemas.microsoft.com/office/word/2010/wordprocessingShape" mc:Ignorable="w14 w15 w16se wp14">
   <w:body>
     <w:p>
+      <w:pPr>
+        <w:jc w:val="center"/>
+      </w:pPr>
       <w:r>
         <w:rPr>
           <w:b/>
         </w:rPr>
-        <w:t>EDDIE: The affective autism therapy robot</w:t>
+        <w:t>EDDIE: The Affective Autism Therapy R</w:t>
+      </w:r>
+      <w:r>
+        <w:rPr>
+          <w:b/>
+        </w:rPr>
+        <w:t>obot</w:t>
       </w:r>
     </w:p>
     <w:p>
       <w:pPr>
         <w:contextualSpacing/>
-        <w:rPr>
-          <w:sz w:val="22"/>
-        </w:rPr>
-      </w:pPr>
-      <w:r>
-        <w:rPr>
-          <w:sz w:val="22"/>
-        </w:rPr>
-        <w:tab/>
-      </w:r>
+        <w:jc w:val="center"/>
+        <w:rPr>
+          <w:sz w:val="22"/>
+        </w:rPr>
+      </w:pPr>
       <w:r>
         <w:rPr>
           <w:sz w:val="22"/>
@@ -39,36 +43,17 @@
         <w:rPr>
           <w:sz w:val="22"/>
         </w:rPr>
-        <w:t xml:space="preserve">Robert </w:t>
-      </w:r>
-      <w:proofErr w:type="spellStart"/>
-      <w:r>
-        <w:rPr>
-          <w:sz w:val="22"/>
-        </w:rPr>
-        <w:t>Selkowitz</w:t>
-      </w:r>
-      <w:proofErr w:type="spellEnd"/>
-      <w:r>
-        <w:rPr>
-          <w:sz w:val="22"/>
-        </w:rPr>
-        <w:t xml:space="preserve">, Jonathan Rogers, </w:t>
-      </w:r>
-    </w:p>
-    <w:p>
-      <w:pPr>
+        <w:t>Robert Selkowitz, Jonathan Rogers,</w:t>
+      </w:r>
+    </w:p>
+    <w:p>
+      <w:pPr>
+        <w:jc w:val="center"/>
         <w:rPr>
           <w:i/>
           <w:sz w:val="22"/>
         </w:rPr>
       </w:pPr>
-      <w:r>
-        <w:rPr>
-          <w:sz w:val="22"/>
-        </w:rPr>
-        <w:tab/>
-      </w:r>
       <w:r>
         <w:rPr>
           <w:i/>
@@ -243,7 +228,14 @@
           <w:b/>
           <w:sz w:val="22"/>
         </w:rPr>
-        <w:t>II. THE MECHANICAL SET UP</w:t>
+        <w:t>II. THE MECHANICAL SET</w:t>
+      </w:r>
+      <w:r>
+        <w:rPr>
+          <w:b/>
+          <w:sz w:val="22"/>
+        </w:rPr>
+        <w:t>UP</w:t>
       </w:r>
     </w:p>
     <w:p>
@@ -420,7 +412,15 @@
           <w:i w:val="0"/>
           <w:color w:val="auto"/>
         </w:rPr>
-        <w:t>. EDDIE Mechanical Set Up</w:t>
+        <w:t>. EDDIE Mechanical Setu</w:t>
+      </w:r>
+      <w:r>
+        <w:rPr>
+          <w:b/>
+          <w:i w:val="0"/>
+          <w:color w:val="auto"/>
+        </w:rPr>
+        <w:t>p</w:t>
       </w:r>
     </w:p>
     <w:p>
@@ -437,7 +437,6 @@
         <w:tab/>
         <w:t xml:space="preserve">The </w:t>
       </w:r>
-      <w:proofErr w:type="spellStart"/>
       <w:r>
         <w:rPr>
           <w:sz w:val="22"/>
@@ -448,9 +447,8 @@
         <w:rPr>
           <w:sz w:val="22"/>
         </w:rPr>
-        <w:t>yeplate</w:t>
-      </w:r>
-      <w:proofErr w:type="spellEnd"/>
+        <w:t>ye plate</w:t>
+      </w:r>
       <w:r>
         <w:rPr>
           <w:sz w:val="22"/>
@@ -461,35 +459,31 @@
         <w:rPr>
           <w:sz w:val="22"/>
         </w:rPr>
-        <w:t xml:space="preserve">unts two motors for the eyebrow and the eyelids. The eyebrow motor is mounted on top of the </w:t>
-      </w:r>
-      <w:proofErr w:type="spellStart"/>
-      <w:r>
-        <w:rPr>
-          <w:sz w:val="22"/>
-        </w:rPr>
-        <w:t>eyeplate</w:t>
-      </w:r>
-      <w:proofErr w:type="spellEnd"/>
-      <w:r>
-        <w:rPr>
-          <w:sz w:val="22"/>
-        </w:rPr>
-        <w:t xml:space="preserve"> and the motor’s horn is mounted with an arm that holds a flexible tube. The eyelid motor is mounted to the side of the </w:t>
-      </w:r>
-      <w:proofErr w:type="spellStart"/>
-      <w:r>
-        <w:rPr>
-          <w:sz w:val="22"/>
-        </w:rPr>
-        <w:t>eyeplate</w:t>
-      </w:r>
-      <w:proofErr w:type="spellEnd"/>
-      <w:r>
-        <w:rPr>
-          <w:sz w:val="22"/>
-        </w:rPr>
-        <w:t xml:space="preserve"> and friction fit to a metal rod which holds both the eyelids and the eyes, which are made out of </w:t>
+        <w:t>unts two motors for the eyebrow and the eyelids. The eyebrow motor is mounted on top of the eye</w:t>
+      </w:r>
+      <w:r>
+        <w:rPr>
+          <w:sz w:val="22"/>
+        </w:rPr>
+        <w:t xml:space="preserve"> </w:t>
+      </w:r>
+      <w:r>
+        <w:rPr>
+          <w:sz w:val="22"/>
+        </w:rPr>
+        <w:t>plate and the motor’s horn is mounted with an arm that holds a flexible tube. The eyelid motor is mounted to the side of the eye</w:t>
+      </w:r>
+      <w:r>
+        <w:rPr>
+          <w:sz w:val="22"/>
+        </w:rPr>
+        <w:t xml:space="preserve"> </w:t>
+      </w:r>
+      <w:r>
+        <w:rPr>
+          <w:sz w:val="22"/>
+        </w:rPr>
+        <w:t xml:space="preserve">plate and friction fit to a metal rod which holds both the eyelids and the eyes, which are made out of </w:t>
       </w:r>
       <w:r>
         <w:rPr>
@@ -516,7 +510,13 @@
           <w:sz w:val="22"/>
         </w:rPr>
         <w:tab/>
-        <w:t xml:space="preserve">The Jaw plate holds three motors: the right and left lip corners and the lower jaw. The right and left lip corners are made from arms which attach to the servo horns and extend out. These motors also control the cheeks’ rising and falling. A rod threads through the end of the lip arm and friction fits </w:t>
+        <w:t>The j</w:t>
+      </w:r>
+      <w:r>
+        <w:rPr>
+          <w:sz w:val="22"/>
+        </w:rPr>
+        <w:t xml:space="preserve">aw plate holds three motors: the right and left lip corners and the lower jaw. The right and left lip corners are made from arms which attach to the servo horns and extend out. These motors also control the cheeks’ rising and falling. A rod threads through the end of the lip arm and friction fits </w:t>
       </w:r>
       <w:r>
         <w:rPr>
@@ -781,43 +781,7 @@
           <w:sz w:val="22"/>
         </w:rPr>
         <w:lastRenderedPageBreak/>
-        <w:t xml:space="preserve">The MIDI IN circuit contains an </w:t>
-      </w:r>
-      <w:proofErr w:type="spellStart"/>
-      <w:r>
-        <w:rPr>
-          <w:rFonts w:eastAsia="Times New Roman" w:cs="Times New Roman"/>
-          <w:color w:val="000000"/>
-          <w:sz w:val="22"/>
-        </w:rPr>
-        <w:t>optoisolator</w:t>
-      </w:r>
-      <w:proofErr w:type="spellEnd"/>
-      <w:r>
-        <w:rPr>
-          <w:rFonts w:eastAsia="Times New Roman" w:cs="Times New Roman"/>
-          <w:color w:val="000000"/>
-          <w:sz w:val="22"/>
-        </w:rPr>
-        <w:t xml:space="preserve"> chip which performs two functions. The first being that it isolates the MIDI IN sub-circuit from the servo controller circuit by transmitting the MIDI signals from a photodiode to a phototransistor. This prevents any voltage surges that the computer may inadvertently transmit to the microcontroller via a USB to MIDI cable from damaging the sensitive microcontroller. In addition, the </w:t>
-      </w:r>
-      <w:proofErr w:type="spellStart"/>
-      <w:r>
-        <w:rPr>
-          <w:rFonts w:eastAsia="Times New Roman" w:cs="Times New Roman"/>
-          <w:color w:val="000000"/>
-          <w:sz w:val="22"/>
-        </w:rPr>
-        <w:t>optoisolator</w:t>
-      </w:r>
-      <w:proofErr w:type="spellEnd"/>
-      <w:r>
-        <w:rPr>
-          <w:rFonts w:eastAsia="Times New Roman" w:cs="Times New Roman"/>
-          <w:color w:val="000000"/>
-          <w:sz w:val="22"/>
-        </w:rPr>
-        <w:t xml:space="preserve"> inverts the electrical signals that the computer transmits so that the voltage levels </w:t>
+        <w:t xml:space="preserve">The MIDI IN circuit contains an optoisolator chip which performs two functions. The first being that it isolates the MIDI IN sub-circuit from the servo controller circuit by transmitting the MIDI signals from a photodiode to a phototransistor. This prevents any voltage surges that the computer may inadvertently transmit to the microcontroller via a USB to MIDI cable from damaging the sensitive microcontroller. In addition, the optoisolator inverts the electrical signals that the computer transmits so that the voltage levels </w:t>
       </w:r>
       <w:r>
         <w:rPr>
@@ -1073,7 +1037,7 @@
                                     <pic:cNvPicPr/>
                                   </pic:nvPicPr>
                                   <pic:blipFill>
-                                    <a:blip r:embed="rId5" cstate="print">
+                                    <a:blip r:embed="rId6" cstate="print">
                                       <a:extLst>
                                         <a:ext uri="{28A0092B-C50C-407E-A947-70E740481C1C}">
                                           <a14:useLocalDpi xmlns:a14="http://schemas.microsoft.com/office/drawing/2010/main" val="0"/>
@@ -1352,15 +1316,15 @@
           <w:color w:val="000000"/>
           <w:sz w:val="22"/>
         </w:rPr>
-        <w:t xml:space="preserve">controller. Each MIDI message that is sent is composed of three bytes. The first byte is the command byte, which always needs </w:t>
-      </w:r>
-      <w:r>
-        <w:rPr>
-          <w:rFonts w:eastAsia="Times New Roman" w:cs="Times New Roman"/>
-          <w:color w:val="000000"/>
-          <w:sz w:val="22"/>
-        </w:rPr>
-        <w:t>to be sent, but for our purposes it is simply disregarded. The second byte represents the pitch of the note which is used to dictate which servo motor is to be operated. The specific set of pitches or notes used does not matter as long as there is an agreement in the communication protocol between the firmware and the software. The third and final byte represents the velocity of the note which, in our case, dictates the position that the servo motors’ arms should move to. Ultimately, it is the second and third byte of the MIDI messages that tells the PIC which servo motor arm to operate.</w:t>
+        <w:t xml:space="preserve">controller. Each </w:t>
+      </w:r>
+      <w:r>
+        <w:rPr>
+          <w:rFonts w:eastAsia="Times New Roman" w:cs="Times New Roman"/>
+          <w:color w:val="000000"/>
+          <w:sz w:val="22"/>
+        </w:rPr>
+        <w:t>MIDI message that is sent is composed of three bytes. The first byte is the command byte, which always needs to be sent, but for our purposes it is simply disregarded. The second byte represents the pitch of the note which is used to dictate which servo motor is to be operated. The specific set of pitches or notes used does not matter as long as there is an agreement in the communication protocol between the firmware and the software. The third and final byte represents the velocity of the note which, in our case, dictates the position that the servo motors’ arms should move to. Ultimately, it is the second and third byte of the MIDI messages that tells the PIC which servo motor arm to operate.</w:t>
       </w:r>
     </w:p>
     <w:p>
@@ -1490,32 +1454,13 @@
           <w:sz w:val="22"/>
         </w:rPr>
       </w:pPr>
-      <w:proofErr w:type="gramStart"/>
-      <w:r>
-        <w:rPr>
-          <w:rFonts w:eastAsia="Times New Roman" w:cs="Times New Roman"/>
-          <w:color w:val="000000"/>
-          <w:sz w:val="22"/>
-        </w:rPr>
-        <w:t>where</w:t>
-      </w:r>
-      <w:proofErr w:type="gramEnd"/>
-      <w:r>
-        <w:rPr>
-          <w:rFonts w:eastAsia="Times New Roman" w:cs="Times New Roman"/>
-          <w:color w:val="000000"/>
-          <w:sz w:val="22"/>
-        </w:rPr>
-        <w:t xml:space="preserve"> </w:t>
-      </w:r>
-      <w:proofErr w:type="spellStart"/>
-      <w:r>
-        <w:rPr>
-          <w:rFonts w:eastAsia="Times New Roman" w:cs="Times New Roman"/>
-          <w:color w:val="000000"/>
-          <w:sz w:val="22"/>
-        </w:rPr>
-        <w:t>F</w:t>
+      <w:r>
+        <w:rPr>
+          <w:rFonts w:eastAsia="Times New Roman" w:cs="Times New Roman"/>
+          <w:color w:val="000000"/>
+          <w:sz w:val="22"/>
+        </w:rPr>
+        <w:t>where F</w:t>
       </w:r>
       <w:r>
         <w:rPr>
@@ -1526,23 +1471,13 @@
         </w:rPr>
         <w:t>osc</w:t>
       </w:r>
-      <w:proofErr w:type="spellEnd"/>
-      <w:r>
-        <w:rPr>
-          <w:rFonts w:eastAsia="Times New Roman" w:cs="Times New Roman"/>
-          <w:color w:val="000000"/>
-          <w:sz w:val="22"/>
-        </w:rPr>
-        <w:t xml:space="preserve"> is the frequency of the internal/external oscillator that the PIC is implementing and our desired baud rate value is 31250. Note that this formula only applies if the microcontroller’s High Baud Rate select bit (BRGH) is set to 1, otherwise the desired baud rate should be multiplied by 64 rather than 16. Since our circuit uses a 20MHz external quartz crystal resonator, we set our PIC’s SPBRG register to 39. Also, note that for this set of values for </w:t>
-      </w:r>
-      <w:proofErr w:type="spellStart"/>
-      <w:r>
-        <w:rPr>
-          <w:rFonts w:eastAsia="Times New Roman" w:cs="Times New Roman"/>
-          <w:color w:val="000000"/>
-          <w:sz w:val="22"/>
-        </w:rPr>
-        <w:t>F</w:t>
+      <w:r>
+        <w:rPr>
+          <w:rFonts w:eastAsia="Times New Roman" w:cs="Times New Roman"/>
+          <w:color w:val="000000"/>
+          <w:sz w:val="22"/>
+        </w:rPr>
+        <w:t xml:space="preserve"> is the frequency of the internal/external oscillator that the PIC is implementing and our desired baud rate value is 31250. Note that this formula only applies if the microcontroller’s High Baud Rate select bit (BRGH) is set to 1, otherwise the desired baud rate should be multiplied by 64 rather than 16. Since our circuit uses a 20MHz external quartz crystal resonator, we set our PIC’s SPBRG register to 39. Also, note that for this set of values for F</w:t>
       </w:r>
       <w:r>
         <w:rPr>
@@ -1553,7 +1488,6 @@
         </w:rPr>
         <w:t>osc</w:t>
       </w:r>
-      <w:proofErr w:type="spellEnd"/>
       <w:r>
         <w:rPr>
           <w:rFonts w:eastAsia="Times New Roman" w:cs="Times New Roman"/>
@@ -1586,67 +1520,37 @@
           <w:color w:val="000000"/>
           <w:sz w:val="22"/>
         </w:rPr>
-        <w:t xml:space="preserve">o make the reception of the MIDI messages efficient, which is imperative for this application, the Universal Synchronous Asynchronous Receiver Transmitter (USART) </w:t>
-      </w:r>
-      <w:proofErr w:type="spellStart"/>
-      <w:r>
-        <w:rPr>
-          <w:rFonts w:eastAsia="Times New Roman" w:cs="Times New Roman"/>
-          <w:color w:val="000000"/>
-          <w:sz w:val="22"/>
-        </w:rPr>
-        <w:t>ReCeive</w:t>
-      </w:r>
-      <w:proofErr w:type="spellEnd"/>
-      <w:r>
-        <w:rPr>
-          <w:rFonts w:eastAsia="Times New Roman" w:cs="Times New Roman"/>
-          <w:color w:val="000000"/>
-          <w:sz w:val="22"/>
-        </w:rPr>
-        <w:t xml:space="preserve"> Data </w:t>
-      </w:r>
-      <w:proofErr w:type="spellStart"/>
-      <w:r>
-        <w:rPr>
-          <w:rFonts w:eastAsia="Times New Roman" w:cs="Times New Roman"/>
-          <w:color w:val="000000"/>
-          <w:sz w:val="22"/>
-        </w:rPr>
-        <w:t>REGister</w:t>
-      </w:r>
-      <w:proofErr w:type="spellEnd"/>
-      <w:r>
-        <w:rPr>
-          <w:rFonts w:eastAsia="Times New Roman" w:cs="Times New Roman"/>
-          <w:color w:val="000000"/>
-          <w:sz w:val="22"/>
-        </w:rPr>
-        <w:t xml:space="preserve"> (RCREG) interrupt flag is set such that the PIC’s interrupt service routine fires. This is significantly more efficient than the alternative option of having the PIC poll its RCREG register to see if it contains any data that needs to be processed since it prevents the PIC from continuously using its very limited computational resources. Note that the PIC’s RCREG is only a two byte First </w:t>
-      </w:r>
-      <w:proofErr w:type="gramStart"/>
-      <w:r>
-        <w:rPr>
-          <w:rFonts w:eastAsia="Times New Roman" w:cs="Times New Roman"/>
-          <w:color w:val="000000"/>
-          <w:sz w:val="22"/>
-        </w:rPr>
-        <w:t>In First Out</w:t>
-      </w:r>
-      <w:proofErr w:type="gramEnd"/>
-      <w:r>
-        <w:rPr>
-          <w:rFonts w:eastAsia="Times New Roman" w:cs="Times New Roman"/>
-          <w:color w:val="000000"/>
-          <w:sz w:val="22"/>
-        </w:rPr>
-        <w:t xml:space="preserve"> (FIFO) buffered register, however, </w:t>
+        <w:t xml:space="preserve">o make the reception of the MIDI messages efficient, which is imperative for this application, the Universal Synchronous Asynchronous Receiver Transmitter (USART) ReCeive Data REGister (RCREG) interrupt flag is set such that the PIC’s interrupt service routine fires. This is significantly more efficient than the alternative option of having the PIC poll its RCREG register to see if it contains any data that needs to be processed since it prevents the PIC from continuously using its very limited computational </w:t>
+      </w:r>
+      <w:r>
+        <w:rPr>
+          <w:rFonts w:eastAsia="Times New Roman" w:cs="Times New Roman"/>
+          <w:color w:val="000000"/>
+          <w:sz w:val="22"/>
+        </w:rPr>
+        <w:lastRenderedPageBreak/>
+        <w:t>resources. Note that the PIC’s RCREG is only a two byte First In</w:t>
+      </w:r>
+      <w:r>
+        <w:rPr>
+          <w:rFonts w:eastAsia="Times New Roman" w:cs="Times New Roman"/>
+          <w:color w:val="000000"/>
+          <w:sz w:val="22"/>
+        </w:rPr>
+        <w:t>,</w:t>
+      </w:r>
+      <w:r>
+        <w:rPr>
+          <w:rFonts w:eastAsia="Times New Roman" w:cs="Times New Roman"/>
+          <w:color w:val="000000"/>
+          <w:sz w:val="22"/>
+        </w:rPr>
+        <w:t xml:space="preserve"> First Out (FIFO) buffered register, however, </w:t>
       </w:r>
       <w:r>
         <w:rPr>
           <w:noProof/>
         </w:rPr>
-        <w:lastRenderedPageBreak/>
         <mc:AlternateContent>
           <mc:Choice Requires="wps">
             <w:drawing>
@@ -1712,7 +1616,7 @@
                                           <pic:cNvPicPr/>
                                         </pic:nvPicPr>
                                         <pic:blipFill>
-                                          <a:blip r:embed="rId6">
+                                          <a:blip r:embed="rId7">
                                             <a:extLst>
                                               <a:ext uri="{28A0092B-C50C-407E-A947-70E740481C1C}">
                                                 <a14:useLocalDpi xmlns:a14="http://schemas.microsoft.com/office/drawing/2010/main" val="0"/>
@@ -1817,47 +1721,7 @@
                                 <w:i w:val="0"/>
                                 <w:color w:val="auto"/>
                               </w:rPr>
-                              <w:t xml:space="preserve"> Part of the second period of the PWM signal from the start of the PIC program. The digital pulse that is sent to the servo motor can be seen as the square wave which starts at the point where the </w:t>
-                            </w:r>
-                            <w:proofErr w:type="spellStart"/>
-                            <w:r>
-                              <w:rPr>
-                                <w:rFonts w:cs="Times New Roman"/>
-                                <w:b/>
-                                <w:i w:val="0"/>
-                                <w:color w:val="auto"/>
-                              </w:rPr>
-                              <w:t>sawtooth</w:t>
-                            </w:r>
-                            <w:proofErr w:type="spellEnd"/>
-                            <w:r>
-                              <w:rPr>
-                                <w:rFonts w:cs="Times New Roman"/>
-                                <w:b/>
-                                <w:i w:val="0"/>
-                                <w:color w:val="auto"/>
-                              </w:rPr>
-                              <w:t xml:space="preserve"> counter value equals the slider value and ends when the </w:t>
-                            </w:r>
-                            <w:proofErr w:type="spellStart"/>
-                            <w:r>
-                              <w:rPr>
-                                <w:rFonts w:cs="Times New Roman"/>
-                                <w:b/>
-                                <w:i w:val="0"/>
-                                <w:color w:val="auto"/>
-                              </w:rPr>
-                              <w:t>sawtooth</w:t>
-                            </w:r>
-                            <w:proofErr w:type="spellEnd"/>
-                            <w:r>
-                              <w:rPr>
-                                <w:rFonts w:cs="Times New Roman"/>
-                                <w:b/>
-                                <w:i w:val="0"/>
-                                <w:color w:val="auto"/>
-                              </w:rPr>
-                              <w:t xml:space="preserve"> counter value equals the maximum threshold value. Note that only one servo motor slider value is shown instead of all six for simplicity’s sake.</w:t>
+                              <w:t xml:space="preserve"> Part of the second period of the PWM signal from the start of the PIC program. The digital pulse that is sent to the servo motor can be seen as the square wave which starts at the point where the sawtooth counter value equals the slider value and ends when the sawtooth counter value equals the maximum threshold value. Note that only one servo motor slider value is shown instead of all six for simplicity’s sake.</w:t>
                             </w:r>
                           </w:p>
                         </w:txbxContent>
@@ -1906,7 +1770,7 @@
                                     <pic:cNvPicPr/>
                                   </pic:nvPicPr>
                                   <pic:blipFill>
-                                    <a:blip r:embed="rId6">
+                                    <a:blip r:embed="rId8">
                                       <a:extLst>
                                         <a:ext uri="{28A0092B-C50C-407E-A947-70E740481C1C}">
                                           <a14:useLocalDpi xmlns:a14="http://schemas.microsoft.com/office/drawing/2010/main" val="0"/>
@@ -2102,25 +1966,7 @@
           <w:color w:val="000000"/>
           <w:sz w:val="22"/>
         </w:rPr>
-        <w:t xml:space="preserve"> signal must be used. Since the PIC16F628A only possesses one Capture/Compare/PWM (CPP) module, an algorithm that would allow any of the PIC’s output pins to produce a PWM signal of various pulse widths had to be implemented. This can be accomplished using Timer2 match interrupts. Every fourth tick of the PIC’s clock increments the value stored in its </w:t>
-      </w:r>
-      <w:proofErr w:type="spellStart"/>
-      <w:r>
-        <w:rPr>
-          <w:rFonts w:eastAsia="Times New Roman" w:cs="Times New Roman"/>
-          <w:color w:val="000000"/>
-          <w:sz w:val="22"/>
-        </w:rPr>
-        <w:t>TiMeR</w:t>
-      </w:r>
-      <w:proofErr w:type="spellEnd"/>
-      <w:r>
-        <w:rPr>
-          <w:rFonts w:eastAsia="Times New Roman" w:cs="Times New Roman"/>
-          <w:color w:val="000000"/>
-          <w:sz w:val="22"/>
-        </w:rPr>
-        <w:t xml:space="preserve"> 2 (TMR2) register and when that value is equivalent to the value stored in the Timer2 Period register (PR2) the Timer2 interrupt flag is set, firing the PIC’s interrupt service routine. The micro servo motors that were used need a PWM signal with a period of 20ms with the pulse width lasting between 1-2ms, where a fully clockwise rotation</w:t>
+        <w:t xml:space="preserve"> signal must be used. Since the PIC16F628A only possesses one Capture/Compare/PWM (CPP) module, an algorithm that would allow any of the PIC’s output pins to produce a PWM signal of various pulse widths had to be implemented. This can be accomplished using Timer2 match interrupts. Every fourth tick of the PIC’s clock increments the value stored in its TiMeR 2 (TMR2) register and when that value is equivalent to the value stored in the Timer2 Period register (PR2) the Timer2 interrupt flag is set, firing the PIC’s interrupt service routine. The micro servo motors that were used need a PWM signal with a period of 20ms with the pulse width lasting between 1-2ms, where a fully clockwise rotation</w:t>
       </w:r>
       <w:r>
         <w:rPr>
@@ -2373,16 +2219,7 @@
           <w:color w:val="000000"/>
           <w:sz w:val="22"/>
         </w:rPr>
-        <w:t xml:space="preserve">where TMR2 is the value that the TMR2 register will be reset to upon a match interrupt, </w:t>
-      </w:r>
-      <w:proofErr w:type="spellStart"/>
-      <w:r>
-        <w:rPr>
-          <w:rFonts w:eastAsia="Times New Roman" w:cs="Times New Roman"/>
-          <w:color w:val="000000"/>
-          <w:sz w:val="22"/>
-        </w:rPr>
-        <w:t>T</w:t>
+        <w:t>where TMR2 is the value that the TMR2 register will be reset to upon a match interrupt, T</w:t>
       </w:r>
       <w:r>
         <w:rPr>
@@ -2393,7 +2230,6 @@
         </w:rPr>
         <w:t>osc</w:t>
       </w:r>
-      <w:proofErr w:type="spellEnd"/>
       <w:r>
         <w:rPr>
           <w:rFonts w:eastAsia="Times New Roman" w:cs="Times New Roman"/>
@@ -2427,7 +2263,6 @@
         </w:rPr>
         <w:t xml:space="preserve">, and </w:t>
       </w:r>
-      <w:proofErr w:type="spellStart"/>
       <w:r>
         <w:rPr>
           <w:rFonts w:eastAsia="Times New Roman" w:cs="Times New Roman"/>
@@ -2445,7 +2280,6 @@
         </w:rPr>
         <w:t>pre</w:t>
       </w:r>
-      <w:proofErr w:type="spellEnd"/>
       <w:r>
         <w:rPr>
           <w:rFonts w:eastAsia="Times New Roman" w:cs="Times New Roman"/>
@@ -2460,16 +2294,7 @@
           <w:color w:val="000000"/>
           <w:sz w:val="22"/>
         </w:rPr>
-        <w:t xml:space="preserve">and </w:t>
-      </w:r>
-      <w:proofErr w:type="spellStart"/>
-      <w:r>
-        <w:rPr>
-          <w:rFonts w:eastAsia="Times New Roman" w:cs="Times New Roman"/>
-          <w:color w:val="000000"/>
-          <w:sz w:val="22"/>
-        </w:rPr>
-        <w:t>S</w:t>
+        <w:t>and S</w:t>
       </w:r>
       <w:r>
         <w:rPr>
@@ -2480,7 +2305,6 @@
         </w:rPr>
         <w:t>post</w:t>
       </w:r>
-      <w:proofErr w:type="spellEnd"/>
       <w:r>
         <w:rPr>
           <w:rFonts w:eastAsia="Times New Roman" w:cs="Times New Roman"/>
@@ -2489,41 +2313,13 @@
         </w:rPr>
         <w:t xml:space="preserve"> are the </w:t>
       </w:r>
-      <w:proofErr w:type="spellStart"/>
-      <w:r>
-        <w:rPr>
-          <w:rFonts w:eastAsia="Times New Roman" w:cs="Times New Roman"/>
-          <w:color w:val="000000"/>
-          <w:sz w:val="22"/>
-        </w:rPr>
-        <w:t>Prescaler</w:t>
-      </w:r>
-      <w:proofErr w:type="spellEnd"/>
-      <w:r>
-        <w:rPr>
-          <w:rFonts w:eastAsia="Times New Roman" w:cs="Times New Roman"/>
-          <w:color w:val="000000"/>
-          <w:sz w:val="22"/>
-        </w:rPr>
-        <w:t xml:space="preserve"> and </w:t>
-      </w:r>
-      <w:proofErr w:type="spellStart"/>
-      <w:r>
-        <w:rPr>
-          <w:rFonts w:eastAsia="Times New Roman" w:cs="Times New Roman"/>
-          <w:color w:val="000000"/>
-          <w:sz w:val="22"/>
-        </w:rPr>
-        <w:t>Postscaler</w:t>
-      </w:r>
-      <w:proofErr w:type="spellEnd"/>
-      <w:r>
-        <w:rPr>
-          <w:rFonts w:eastAsia="Times New Roman" w:cs="Times New Roman"/>
-          <w:color w:val="000000"/>
-          <w:sz w:val="22"/>
-        </w:rPr>
-        <w:t xml:space="preserve"> values </w:t>
+      <w:r>
+        <w:rPr>
+          <w:rFonts w:eastAsia="Times New Roman" w:cs="Times New Roman"/>
+          <w:color w:val="000000"/>
+          <w:sz w:val="22"/>
+        </w:rPr>
+        <w:t xml:space="preserve">Prescaler and Postscaler values </w:t>
       </w:r>
       <w:r>
         <w:rPr>
@@ -2547,16 +2343,7 @@
           <w:color w:val="000000"/>
           <w:sz w:val="22"/>
         </w:rPr>
-        <w:t xml:space="preserve">. For this application, these values were set to </w:t>
-      </w:r>
-      <w:proofErr w:type="spellStart"/>
-      <w:r>
-        <w:rPr>
-          <w:rFonts w:eastAsia="Times New Roman" w:cs="Times New Roman"/>
-          <w:color w:val="000000"/>
-          <w:sz w:val="22"/>
-        </w:rPr>
-        <w:t>t</w:t>
+        <w:t>. For this application, these values were set to t</w:t>
       </w:r>
       <w:r>
         <w:rPr>
@@ -2567,23 +2354,13 @@
         </w:rPr>
         <w:t>interrupt</w:t>
       </w:r>
-      <w:proofErr w:type="spellEnd"/>
-      <w:r>
-        <w:rPr>
-          <w:rFonts w:eastAsia="Times New Roman" w:cs="Times New Roman"/>
-          <w:color w:val="000000"/>
-          <w:sz w:val="22"/>
-        </w:rPr>
-        <w:t xml:space="preserve"> = 0.0001s, TMR2 = 0, </w:t>
-      </w:r>
-      <w:proofErr w:type="spellStart"/>
-      <w:r>
-        <w:rPr>
-          <w:rFonts w:eastAsia="Times New Roman" w:cs="Times New Roman"/>
-          <w:color w:val="000000"/>
-          <w:sz w:val="22"/>
-        </w:rPr>
-        <w:t>T</w:t>
+      <w:r>
+        <w:rPr>
+          <w:rFonts w:eastAsia="Times New Roman" w:cs="Times New Roman"/>
+          <w:color w:val="000000"/>
+          <w:sz w:val="22"/>
+        </w:rPr>
+        <w:t xml:space="preserve"> = 0.0001s, TMR2 = 0, T</w:t>
       </w:r>
       <w:r>
         <w:rPr>
@@ -2594,7 +2371,6 @@
         </w:rPr>
         <w:t>osc</w:t>
       </w:r>
-      <w:proofErr w:type="spellEnd"/>
       <w:r>
         <w:rPr>
           <w:rFonts w:eastAsia="Times New Roman" w:cs="Times New Roman"/>
@@ -2668,16 +2444,7 @@
           <w:color w:val="000000"/>
           <w:sz w:val="22"/>
         </w:rPr>
-        <w:t xml:space="preserve"> = 4, and </w:t>
-      </w:r>
-      <w:proofErr w:type="spellStart"/>
-      <w:r>
-        <w:rPr>
-          <w:rFonts w:eastAsia="Times New Roman" w:cs="Times New Roman"/>
-          <w:color w:val="000000"/>
-          <w:sz w:val="22"/>
-        </w:rPr>
-        <w:t>S</w:t>
+        <w:t xml:space="preserve"> = 4, and S</w:t>
       </w:r>
       <w:r>
         <w:rPr>
@@ -2688,7 +2455,6 @@
         </w:rPr>
         <w:t>post</w:t>
       </w:r>
-      <w:proofErr w:type="spellEnd"/>
       <w:r>
         <w:rPr>
           <w:rFonts w:eastAsia="Times New Roman" w:cs="Times New Roman"/>
@@ -2722,25 +2488,23 @@
           <w:color w:val="000000"/>
           <w:sz w:val="22"/>
         </w:rPr>
-        <w:t xml:space="preserve">o adjust the PWM pulse width for each of the six servo motors, a counter is incremented every 0.1ms when a Timer2 interrupt is fired creating a discretely changing </w:t>
-      </w:r>
-      <w:proofErr w:type="spellStart"/>
-      <w:r>
-        <w:rPr>
-          <w:rFonts w:eastAsia="Times New Roman" w:cs="Times New Roman"/>
-          <w:color w:val="000000"/>
-          <w:sz w:val="22"/>
-        </w:rPr>
-        <w:t>sawtooth</w:t>
-      </w:r>
-      <w:proofErr w:type="spellEnd"/>
-      <w:r>
-        <w:rPr>
-          <w:rFonts w:eastAsia="Times New Roman" w:cs="Times New Roman"/>
-          <w:color w:val="000000"/>
-          <w:sz w:val="22"/>
-        </w:rPr>
-        <w:t xml:space="preserve"> function. A max threshold value of 200 is set such that when the counter reaches 200, it gets reset to 0. This allows for the PWM signal to have a period of 20ms. Secondly there are two more threshold values that are set, one at 180 and another at 190. These provide a lower and upper bound for the servo motor’s slider value such that it can take on any </w:t>
+        <w:t>o adjust the PWM pulse width for each of the six servo motors, a counter is incremented every 0.1ms when a Timer2 interrupt is fired</w:t>
+      </w:r>
+      <w:r>
+        <w:rPr>
+          <w:rFonts w:eastAsia="Times New Roman" w:cs="Times New Roman"/>
+          <w:color w:val="000000"/>
+          <w:sz w:val="22"/>
+        </w:rPr>
+        <w:t>,</w:t>
+      </w:r>
+      <w:r>
+        <w:rPr>
+          <w:rFonts w:eastAsia="Times New Roman" w:cs="Times New Roman"/>
+          <w:color w:val="000000"/>
+          <w:sz w:val="22"/>
+        </w:rPr>
+        <w:t xml:space="preserve"> creating a discretely changing sawtooth function. A max threshold value of 200 is set such that when the counter reaches 200, it gets reset to 0. This allows for the PWM signal to have a period of 20ms. Secondly there are two more threshold values that are set, one at 180 and another at 190. These provide a lower and upper bound for the servo motor’s slider value such that it can take on any </w:t>
       </w:r>
       <w:r>
         <w:rPr>
@@ -2756,43 +2520,7 @@
           <w:color w:val="000000"/>
           <w:sz w:val="22"/>
         </w:rPr>
-        <w:t xml:space="preserve">between 180 and 190 inclusive. Whenever the </w:t>
-      </w:r>
-      <w:proofErr w:type="spellStart"/>
-      <w:r>
-        <w:rPr>
-          <w:rFonts w:eastAsia="Times New Roman" w:cs="Times New Roman"/>
-          <w:color w:val="000000"/>
-          <w:sz w:val="22"/>
-        </w:rPr>
-        <w:t>sawtooth</w:t>
-      </w:r>
-      <w:proofErr w:type="spellEnd"/>
-      <w:r>
-        <w:rPr>
-          <w:rFonts w:eastAsia="Times New Roman" w:cs="Times New Roman"/>
-          <w:color w:val="000000"/>
-          <w:sz w:val="22"/>
-        </w:rPr>
-        <w:t xml:space="preserve"> counter value is equal to the servo motor slider value, the output pin is set to high (+5V), and whenever the </w:t>
-      </w:r>
-      <w:proofErr w:type="spellStart"/>
-      <w:r>
-        <w:rPr>
-          <w:rFonts w:eastAsia="Times New Roman" w:cs="Times New Roman"/>
-          <w:color w:val="000000"/>
-          <w:sz w:val="22"/>
-        </w:rPr>
-        <w:t>sawtooth</w:t>
-      </w:r>
-      <w:proofErr w:type="spellEnd"/>
-      <w:r>
-        <w:rPr>
-          <w:rFonts w:eastAsia="Times New Roman" w:cs="Times New Roman"/>
-          <w:color w:val="000000"/>
-          <w:sz w:val="22"/>
-        </w:rPr>
-        <w:t xml:space="preserve"> counter value is equal to the maximum threshold value, the output pin is </w:t>
+        <w:t xml:space="preserve">between 180 and 190 inclusive. Whenever the sawtooth counter value is equal to the servo motor slider value, the output pin is set to high (+5V), and whenever the sawtooth counter value is equal to the maximum threshold value, the output pin is </w:t>
       </w:r>
       <w:r>
         <w:rPr>
@@ -2859,7 +2587,7 @@
           <w:color w:val="000000"/>
           <w:sz w:val="22"/>
         </w:rPr>
-        <w:t xml:space="preserve"> quickly as possible to avoid inadvertent PWM pulse width variations which would result in servo motor arm twitching. Another more fatal problem that will be encountered if the </w:t>
+        <w:t xml:space="preserve"> quickly as possible to avoid inadvertent </w:t>
       </w:r>
       <w:r>
         <w:rPr>
@@ -2867,6 +2595,15 @@
           <w:color w:val="000000"/>
           <w:sz w:val="22"/>
         </w:rPr>
+        <w:lastRenderedPageBreak/>
+        <w:t xml:space="preserve">PWM pulse width variations which would result in servo motor arm twitching. Another more fatal problem that will be encountered if the </w:t>
+      </w:r>
+      <w:r>
+        <w:rPr>
+          <w:rFonts w:cs="Times New Roman"/>
+          <w:color w:val="000000"/>
+          <w:sz w:val="22"/>
+        </w:rPr>
         <w:t>program</w:t>
       </w:r>
       <w:r>
@@ -2875,7 +2612,7 @@
           <w:color w:val="000000"/>
           <w:sz w:val="22"/>
         </w:rPr>
-        <w:t xml:space="preserve"> is not optimized is </w:t>
+        <w:t xml:space="preserve"> is not optimized is RCREG overrun errors. If the microcontroller cannot read in the data that is stored in its RCREG register fast enough because it is carrying out other processes, and it receives another MIDI message, the RCREG r</w:t>
       </w:r>
       <w:r>
         <w:rPr>
@@ -2883,8 +2620,7 @@
           <w:color w:val="000000"/>
           <w:sz w:val="22"/>
         </w:rPr>
-        <w:lastRenderedPageBreak/>
-        <w:t>RCREG overrun errors. If the microcontroller cannot read in the data that is stored in its RCREG register fast enough because it is carrying out other processes, and it receives another MIDI message, the RCREG r</w:t>
+        <w:t xml:space="preserve">egister will overflow with </w:t>
       </w:r>
       <w:r>
         <w:rPr>
@@ -2892,33 +2628,7 @@
           <w:color w:val="000000"/>
           <w:sz w:val="22"/>
         </w:rPr>
-        <w:t xml:space="preserve">egister will overflow with </w:t>
-      </w:r>
-      <w:r>
-        <w:rPr>
-          <w:rFonts w:cs="Times New Roman"/>
-          <w:color w:val="000000"/>
-          <w:sz w:val="22"/>
-        </w:rPr>
-        <w:t xml:space="preserve">data resulting in an overrun error. This causes MIDI data to be lost in addition to rendering the PIC inoperable until its Continuous Receive </w:t>
-      </w:r>
-      <w:proofErr w:type="spellStart"/>
-      <w:r>
-        <w:rPr>
-          <w:rFonts w:cs="Times New Roman"/>
-          <w:color w:val="000000"/>
-          <w:sz w:val="22"/>
-        </w:rPr>
-        <w:t>ENable</w:t>
-      </w:r>
-      <w:proofErr w:type="spellEnd"/>
-      <w:r>
-        <w:rPr>
-          <w:rFonts w:cs="Times New Roman"/>
-          <w:color w:val="000000"/>
-          <w:sz w:val="22"/>
-        </w:rPr>
-        <w:t xml:space="preserve"> (CREN) bit is cleared. In order to further increase efficiency, the C code is translated into assembly and it is optimized for speed before it is written to the PIC’s flash memory.</w:t>
+        <w:t>data resulting in an overrun error. This causes MIDI data to be lost in addition to rendering the PIC inoperable until its Continuous Receive ENable (CREN) bit is cleared. In order to further increase efficiency, the C code is translated into assembly and it is optimized for speed before it is written to the PIC’s flash memory.</w:t>
       </w:r>
       <w:r>
         <w:rPr>
@@ -2952,25 +2662,23 @@
           <w:color w:val="000000"/>
           <w:sz w:val="22"/>
         </w:rPr>
-        <w:t xml:space="preserve">he entire </w:t>
-      </w:r>
-      <w:proofErr w:type="spellStart"/>
+        <w:t xml:space="preserve">he entire MPLabX Project </w:t>
+      </w:r>
       <w:r>
         <w:rPr>
           <w:rFonts w:cs="Times New Roman"/>
           <w:color w:val="000000"/>
           <w:sz w:val="22"/>
         </w:rPr>
-        <w:t>MPLabX</w:t>
-      </w:r>
-      <w:proofErr w:type="spellEnd"/>
+        <w:t xml:space="preserve">that contains the firmware </w:t>
+      </w:r>
       <w:r>
         <w:rPr>
           <w:rFonts w:cs="Times New Roman"/>
           <w:color w:val="000000"/>
           <w:sz w:val="22"/>
         </w:rPr>
-        <w:t xml:space="preserve"> Project </w:t>
+        <w:t>can b</w:t>
       </w:r>
       <w:r>
         <w:rPr>
@@ -2978,7 +2686,7 @@
           <w:color w:val="000000"/>
           <w:sz w:val="22"/>
         </w:rPr>
-        <w:t xml:space="preserve">that contains the firmware </w:t>
+        <w:t>e found on the B</w:t>
       </w:r>
       <w:r>
         <w:rPr>
@@ -2986,33 +2694,7 @@
           <w:color w:val="000000"/>
           <w:sz w:val="22"/>
         </w:rPr>
-        <w:t>can b</w:t>
-      </w:r>
-      <w:r>
-        <w:rPr>
-          <w:rFonts w:cs="Times New Roman"/>
-          <w:color w:val="000000"/>
-          <w:sz w:val="22"/>
-        </w:rPr>
-        <w:t xml:space="preserve">e found on the </w:t>
-      </w:r>
-      <w:proofErr w:type="spellStart"/>
-      <w:r>
-        <w:rPr>
-          <w:rFonts w:cs="Times New Roman"/>
-          <w:color w:val="000000"/>
-          <w:sz w:val="22"/>
-        </w:rPr>
-        <w:t>bitbucket</w:t>
-      </w:r>
-      <w:proofErr w:type="spellEnd"/>
-      <w:r>
-        <w:rPr>
-          <w:rFonts w:cs="Times New Roman"/>
-          <w:color w:val="000000"/>
-          <w:sz w:val="22"/>
-        </w:rPr>
-        <w:t xml:space="preserve"> repository</w:t>
+        <w:t>itbucket repository</w:t>
       </w:r>
       <w:r>
         <w:rPr>
@@ -3105,45 +2787,8 @@
           <w:color w:val="000000"/>
           <w:sz w:val="22"/>
         </w:rPr>
-        <w:t xml:space="preserve">The master control software currently performs two main functions. Firstly, it constructs all of the necessary MIDI messages that the microcontroller can understand such that they can be sent to the PIC later on when the user wants to manipulate the </w:t>
-      </w:r>
-      <w:proofErr w:type="spellStart"/>
-      <w:r>
-        <w:rPr>
-          <w:rFonts w:eastAsia="Times New Roman" w:cs="Times New Roman"/>
-          <w:color w:val="000000"/>
-          <w:sz w:val="22"/>
-        </w:rPr>
-        <w:t>ruppet’s</w:t>
-      </w:r>
-      <w:proofErr w:type="spellEnd"/>
-      <w:r>
-        <w:rPr>
-          <w:rFonts w:eastAsia="Times New Roman" w:cs="Times New Roman"/>
-          <w:color w:val="000000"/>
-          <w:sz w:val="22"/>
-        </w:rPr>
-        <w:t xml:space="preserve"> FAUs and emotional states. For example, if the user wants the </w:t>
-      </w:r>
-      <w:proofErr w:type="spellStart"/>
-      <w:r>
-        <w:rPr>
-          <w:rFonts w:eastAsia="Times New Roman" w:cs="Times New Roman"/>
-          <w:color w:val="000000"/>
-          <w:sz w:val="22"/>
-        </w:rPr>
-        <w:t>ruppet</w:t>
-      </w:r>
-      <w:proofErr w:type="spellEnd"/>
-      <w:r>
-        <w:rPr>
-          <w:rFonts w:eastAsia="Times New Roman" w:cs="Times New Roman"/>
-          <w:color w:val="000000"/>
-          <w:sz w:val="22"/>
-        </w:rPr>
-        <w:t xml:space="preserve"> to transition to its happy emotional state, a collection of already constructed </w:t>
-      </w:r>
-      <w:proofErr w:type="spellStart"/>
+        <w:t xml:space="preserve">The master control software currently performs two main functions. Firstly, it constructs all of the necessary MIDI messages that the microcontroller can understand such that they can be sent to the PIC later on when the user wants to manipulate the ruppet’s FAUs and emotional states. For example, if the user wants the ruppet to transition to its happy emotional state, a collection of already constructed </w:t>
+      </w:r>
       <w:r>
         <w:rPr>
           <w:rFonts w:eastAsia="Times New Roman" w:cs="Times New Roman"/>
@@ -3160,54 +2805,8 @@
           <w:color w:val="000000"/>
           <w:sz w:val="22"/>
         </w:rPr>
-        <w:t>s</w:t>
-      </w:r>
-      <w:proofErr w:type="spellEnd"/>
-      <w:r>
-        <w:rPr>
-          <w:rFonts w:eastAsia="Times New Roman" w:cs="Times New Roman"/>
-          <w:color w:val="000000"/>
-          <w:sz w:val="22"/>
-        </w:rPr>
-        <w:t xml:space="preserve"> are consecutively sent the microcontroller to operate the servos such that the </w:t>
-      </w:r>
-      <w:proofErr w:type="spellStart"/>
-      <w:r>
-        <w:rPr>
-          <w:rFonts w:eastAsia="Times New Roman" w:cs="Times New Roman"/>
-          <w:color w:val="000000"/>
-          <w:sz w:val="22"/>
-        </w:rPr>
-        <w:t>ruppet</w:t>
-      </w:r>
-      <w:proofErr w:type="spellEnd"/>
-      <w:r>
-        <w:rPr>
-          <w:rFonts w:eastAsia="Times New Roman" w:cs="Times New Roman"/>
-          <w:color w:val="000000"/>
-          <w:sz w:val="22"/>
-        </w:rPr>
-        <w:t xml:space="preserve"> displays its happy emotion. This method of controlling the </w:t>
-      </w:r>
-      <w:proofErr w:type="spellStart"/>
-      <w:r>
-        <w:rPr>
-          <w:rFonts w:eastAsia="Times New Roman" w:cs="Times New Roman"/>
-          <w:color w:val="000000"/>
-          <w:sz w:val="22"/>
-        </w:rPr>
-        <w:t>ruppet</w:t>
-      </w:r>
-      <w:proofErr w:type="spellEnd"/>
-      <w:r>
-        <w:rPr>
-          <w:rFonts w:eastAsia="Times New Roman" w:cs="Times New Roman"/>
-          <w:color w:val="000000"/>
-          <w:sz w:val="22"/>
-        </w:rPr>
-        <w:t xml:space="preserve"> is currently performed using a Command Line Interface (CLI). Secondly, the master control software is also capable of encapsulating these </w:t>
-      </w:r>
-      <w:proofErr w:type="spellStart"/>
+        <w:t xml:space="preserve">s are consecutively sent the microcontroller to operate the servos such that the ruppet displays its happy emotion. This method of controlling the ruppet is currently performed using a Command Line Interface (CLI). Secondly, the master control software is also capable of encapsulating these </w:t>
+      </w:r>
       <w:r>
         <w:rPr>
           <w:rFonts w:eastAsia="Times New Roman" w:cs="Times New Roman"/>
@@ -3224,18 +2823,8 @@
           <w:color w:val="000000"/>
           <w:sz w:val="22"/>
         </w:rPr>
-        <w:t>s</w:t>
-      </w:r>
-      <w:proofErr w:type="spellEnd"/>
-      <w:r>
-        <w:rPr>
-          <w:rFonts w:eastAsia="Times New Roman" w:cs="Times New Roman"/>
-          <w:color w:val="000000"/>
-          <w:sz w:val="22"/>
-        </w:rPr>
-        <w:t xml:space="preserve"> in </w:t>
-      </w:r>
-      <w:proofErr w:type="spellStart"/>
+        <w:t xml:space="preserve">s in </w:t>
+      </w:r>
       <w:r>
         <w:rPr>
           <w:rFonts w:eastAsia="Times New Roman" w:cs="Times New Roman"/>
@@ -3252,18 +2841,8 @@
           <w:color w:val="000000"/>
           <w:sz w:val="22"/>
         </w:rPr>
-        <w:t>s</w:t>
-      </w:r>
-      <w:proofErr w:type="spellEnd"/>
-      <w:r>
-        <w:rPr>
-          <w:rFonts w:eastAsia="Times New Roman" w:cs="Times New Roman"/>
-          <w:color w:val="000000"/>
-          <w:sz w:val="22"/>
-        </w:rPr>
-        <w:t xml:space="preserve"> which are </w:t>
-      </w:r>
-      <w:proofErr w:type="spellStart"/>
+        <w:t xml:space="preserve">s which are </w:t>
+      </w:r>
       <w:r>
         <w:rPr>
           <w:rFonts w:eastAsia="Times New Roman" w:cs="Times New Roman"/>
@@ -3280,18 +2859,8 @@
           <w:color w:val="000000"/>
           <w:sz w:val="22"/>
         </w:rPr>
-        <w:t>s</w:t>
-      </w:r>
-      <w:proofErr w:type="spellEnd"/>
-      <w:r>
-        <w:rPr>
-          <w:rFonts w:eastAsia="Times New Roman" w:cs="Times New Roman"/>
-          <w:color w:val="000000"/>
-          <w:sz w:val="22"/>
-        </w:rPr>
-        <w:t xml:space="preserve"> that are to be played at a specified time. These </w:t>
-      </w:r>
-      <w:proofErr w:type="spellStart"/>
+        <w:t xml:space="preserve">s that are to be played at a specified time. These </w:t>
+      </w:r>
       <w:r>
         <w:rPr>
           <w:rFonts w:eastAsia="Times New Roman" w:cs="Times New Roman"/>
@@ -3308,16 +2877,7 @@
           <w:color w:val="000000"/>
           <w:sz w:val="22"/>
         </w:rPr>
-        <w:t>s</w:t>
-      </w:r>
-      <w:proofErr w:type="spellEnd"/>
-      <w:r>
-        <w:rPr>
-          <w:rFonts w:eastAsia="Times New Roman" w:cs="Times New Roman"/>
-          <w:color w:val="000000"/>
-          <w:sz w:val="22"/>
-        </w:rPr>
-        <w:t xml:space="preserve"> are then added to </w:t>
+        <w:t xml:space="preserve">s are then added to </w:t>
       </w:r>
       <w:r>
         <w:rPr>
@@ -3373,7 +2933,6 @@
         </w:rPr>
         <w:t xml:space="preserve"> can later play these temporally organized </w:t>
       </w:r>
-      <w:proofErr w:type="spellStart"/>
       <w:r>
         <w:rPr>
           <w:rFonts w:eastAsia="Times New Roman" w:cs="Times New Roman"/>
@@ -3384,32 +2943,13 @@
         </w:rPr>
         <w:t>ShortMessages</w:t>
       </w:r>
-      <w:proofErr w:type="spellEnd"/>
-      <w:r>
-        <w:rPr>
-          <w:rFonts w:eastAsia="Times New Roman" w:cs="Times New Roman"/>
-          <w:color w:val="000000"/>
-          <w:sz w:val="22"/>
-        </w:rPr>
-        <w:t xml:space="preserve"> on command. This process allows the </w:t>
-      </w:r>
-      <w:proofErr w:type="spellStart"/>
-      <w:r>
-        <w:rPr>
-          <w:rFonts w:eastAsia="Times New Roman" w:cs="Times New Roman"/>
-          <w:color w:val="000000"/>
-          <w:sz w:val="22"/>
-        </w:rPr>
-        <w:t>ruppet</w:t>
-      </w:r>
-      <w:proofErr w:type="spellEnd"/>
-      <w:r>
-        <w:rPr>
-          <w:rFonts w:eastAsia="Times New Roman" w:cs="Times New Roman"/>
-          <w:color w:val="000000"/>
-          <w:sz w:val="22"/>
-        </w:rPr>
-        <w:t xml:space="preserve"> to carry out scripts that involve lower jaw movements, audio for vocals, and emotional state transitions. However, in order to run these scripts, </w:t>
+      <w:r>
+        <w:rPr>
+          <w:rFonts w:eastAsia="Times New Roman" w:cs="Times New Roman"/>
+          <w:color w:val="000000"/>
+          <w:sz w:val="22"/>
+        </w:rPr>
+        <w:t xml:space="preserve"> on command. This process allows the ruppet to carry out scripts that involve lower jaw movements, audio for vocals, and emotional state transitions. However, in order to run these scripts, </w:t>
       </w:r>
       <w:r>
         <w:rPr>
@@ -3503,25 +3043,15 @@
           <w:color w:val="000000"/>
           <w:sz w:val="22"/>
         </w:rPr>
-        <w:t xml:space="preserve">, representing the emotion that the </w:t>
-      </w:r>
-      <w:proofErr w:type="spellStart"/>
-      <w:r>
-        <w:rPr>
-          <w:rFonts w:eastAsia="Times New Roman" w:cs="Times New Roman"/>
-          <w:color w:val="000000"/>
-          <w:sz w:val="22"/>
-        </w:rPr>
-        <w:t>ruppet</w:t>
-      </w:r>
-      <w:proofErr w:type="spellEnd"/>
-      <w:r>
-        <w:rPr>
-          <w:rFonts w:eastAsia="Times New Roman" w:cs="Times New Roman"/>
-          <w:color w:val="000000"/>
-          <w:sz w:val="22"/>
-        </w:rPr>
-        <w:t xml:space="preserve"> should transition to at the specified time. The lower jaw movement text file simply contains </w:t>
+        <w:t xml:space="preserve">, representing the </w:t>
+      </w:r>
+      <w:r>
+        <w:rPr>
+          <w:rFonts w:eastAsia="Times New Roman" w:cs="Times New Roman"/>
+          <w:color w:val="000000"/>
+          <w:sz w:val="22"/>
+        </w:rPr>
+        <w:t xml:space="preserve">emotion that the ruppet should transition to at the specified time. The lower jaw movement text file simply contains </w:t>
       </w:r>
       <w:r>
         <w:rPr>
@@ -3557,17 +3087,8 @@
           <w:color w:val="000000"/>
           <w:sz w:val="22"/>
         </w:rPr>
-        <w:t xml:space="preserve">, either a ‘D’ or a </w:t>
-      </w:r>
-      <w:r>
-        <w:rPr>
-          <w:rFonts w:eastAsia="Times New Roman" w:cs="Times New Roman"/>
-          <w:color w:val="000000"/>
-          <w:sz w:val="22"/>
-        </w:rPr>
-        <w:t xml:space="preserve">‘U’ indicating when the lower jaw should move down or up respectively. Each line of information dictates which set of </w:t>
-      </w:r>
-      <w:proofErr w:type="spellStart"/>
+        <w:t xml:space="preserve">, either a ‘D’ or a ‘U’ indicating when the lower jaw should move down or up respectively. Each line of information dictates which set of </w:t>
+      </w:r>
       <w:r>
         <w:rPr>
           <w:rFonts w:eastAsia="Times New Roman" w:cs="Times New Roman"/>
@@ -3584,18 +3105,8 @@
           <w:color w:val="000000"/>
           <w:sz w:val="22"/>
         </w:rPr>
-        <w:t>s</w:t>
-      </w:r>
-      <w:proofErr w:type="spellEnd"/>
-      <w:r>
-        <w:rPr>
-          <w:rFonts w:eastAsia="Times New Roman" w:cs="Times New Roman"/>
-          <w:color w:val="000000"/>
-          <w:sz w:val="22"/>
-        </w:rPr>
-        <w:t xml:space="preserve"> are associated with which times to construct the </w:t>
-      </w:r>
-      <w:proofErr w:type="spellStart"/>
+        <w:t xml:space="preserve">s are associated with which times to construct the </w:t>
+      </w:r>
       <w:r>
         <w:rPr>
           <w:rFonts w:eastAsia="Times New Roman" w:cs="Times New Roman"/>
@@ -3612,16 +3123,7 @@
           <w:color w:val="000000"/>
           <w:sz w:val="22"/>
         </w:rPr>
-        <w:t>s</w:t>
-      </w:r>
-      <w:proofErr w:type="spellEnd"/>
-      <w:r>
-        <w:rPr>
-          <w:rFonts w:eastAsia="Times New Roman" w:cs="Times New Roman"/>
-          <w:color w:val="000000"/>
-          <w:sz w:val="22"/>
-        </w:rPr>
-        <w:t xml:space="preserve"> that will later be played by the </w:t>
+        <w:t xml:space="preserve">s that will later be played by the </w:t>
       </w:r>
       <w:r>
         <w:rPr>
@@ -3671,25 +3173,7 @@
           <w:color w:val="000000"/>
           <w:sz w:val="22"/>
         </w:rPr>
-        <w:t xml:space="preserve">or runtime, allowing the </w:t>
-      </w:r>
-      <w:proofErr w:type="spellStart"/>
-      <w:r>
-        <w:rPr>
-          <w:rFonts w:eastAsia="Times New Roman" w:cs="Times New Roman"/>
-          <w:color w:val="000000"/>
-          <w:sz w:val="22"/>
-        </w:rPr>
-        <w:t>ruppet</w:t>
-      </w:r>
-      <w:proofErr w:type="spellEnd"/>
-      <w:r>
-        <w:rPr>
-          <w:rFonts w:eastAsia="Times New Roman" w:cs="Times New Roman"/>
-          <w:color w:val="000000"/>
-          <w:sz w:val="22"/>
-        </w:rPr>
-        <w:t xml:space="preserve"> to have more of an autonomous presence, especially with further development.</w:t>
+        <w:t>or runtime, allowing the ruppet to have more of an autonomous presence, especially with further development.</w:t>
       </w:r>
     </w:p>
     <w:p>
@@ -3816,25 +3300,7 @@
           <w:color w:val="000000"/>
           <w:sz w:val="22"/>
         </w:rPr>
-        <w:t xml:space="preserve"> to have enough ticks per second to operate the </w:t>
-      </w:r>
-      <w:proofErr w:type="spellStart"/>
-      <w:r>
-        <w:rPr>
-          <w:rFonts w:eastAsia="Times New Roman" w:cs="Times New Roman"/>
-          <w:color w:val="000000"/>
-          <w:sz w:val="22"/>
-        </w:rPr>
-        <w:t>ruppet</w:t>
-      </w:r>
-      <w:proofErr w:type="spellEnd"/>
-      <w:r>
-        <w:rPr>
-          <w:rFonts w:eastAsia="Times New Roman" w:cs="Times New Roman"/>
-          <w:color w:val="000000"/>
-          <w:sz w:val="22"/>
-        </w:rPr>
-        <w:t xml:space="preserve"> without any delay and without sacrificing efficiency, one must use the formula</w:t>
+        <w:t xml:space="preserve"> to have enough ticks per second to operate the ruppet without any delay and without sacrificing efficiency, one must use the formula</w:t>
       </w:r>
     </w:p>
     <w:p>
@@ -3933,25 +3399,14 @@
           <w:szCs w:val="24"/>
         </w:rPr>
       </w:pPr>
-      <w:proofErr w:type="gramStart"/>
-      <w:r>
-        <w:rPr>
-          <w:rFonts w:eastAsia="Times New Roman" w:cs="Times New Roman"/>
-          <w:color w:val="000000"/>
-          <w:sz w:val="22"/>
-        </w:rPr>
-        <w:t>where</w:t>
-      </w:r>
-      <w:proofErr w:type="gramEnd"/>
-      <w:r>
-        <w:rPr>
-          <w:rFonts w:eastAsia="Times New Roman" w:cs="Times New Roman"/>
-          <w:color w:val="000000"/>
-          <w:sz w:val="22"/>
-        </w:rPr>
-        <w:t xml:space="preserve"> resolution is the number of pulses per the division type note, and TBPM is the Tempo in Beats Per Minute. For this application, the desired value for </w:t>
-      </w:r>
-      <w:proofErr w:type="spellStart"/>
+      <w:r>
+        <w:rPr>
+          <w:rFonts w:eastAsia="Times New Roman" w:cs="Times New Roman"/>
+          <w:color w:val="000000"/>
+          <w:sz w:val="22"/>
+        </w:rPr>
+        <w:t xml:space="preserve">where resolution is the number of pulses per the division type note, and TBPM is the Tempo in Beats Per Minute. For this application, the desired value for </w:t>
+      </w:r>
       <w:r>
         <w:rPr>
           <w:rFonts w:eastAsia="Times New Roman" w:cs="Times New Roman"/>
@@ -3962,7 +3417,6 @@
         </w:rPr>
         <w:t>ticksPerSecond</w:t>
       </w:r>
-      <w:proofErr w:type="spellEnd"/>
       <w:r>
         <w:rPr>
           <w:rFonts w:eastAsia="Times New Roman" w:cs="Times New Roman"/>
@@ -3971,7 +3425,6 @@
         </w:rPr>
         <w:t xml:space="preserve"> is 1,000. A division type set to </w:t>
       </w:r>
-      <w:proofErr w:type="spellStart"/>
       <w:r>
         <w:rPr>
           <w:rFonts w:eastAsia="Times New Roman" w:cs="Times New Roman"/>
@@ -3982,7 +3435,6 @@
         </w:rPr>
         <w:t>Sequencer.PPQ</w:t>
       </w:r>
-      <w:proofErr w:type="spellEnd"/>
       <w:r>
         <w:rPr>
           <w:rFonts w:eastAsia="Times New Roman" w:cs="Times New Roman"/>
@@ -3991,7 +3443,6 @@
         </w:rPr>
         <w:t xml:space="preserve"> (a pulse per quarter note), and with the resolution and tempo in beats per minute set to 160 pulses per quarter note and 375 respectively results in a </w:t>
       </w:r>
-      <w:proofErr w:type="spellStart"/>
       <w:r>
         <w:rPr>
           <w:rFonts w:eastAsia="Times New Roman" w:cs="Times New Roman"/>
@@ -4002,7 +3453,6 @@
         </w:rPr>
         <w:t>ticksPerSecond</w:t>
       </w:r>
-      <w:proofErr w:type="spellEnd"/>
       <w:r>
         <w:rPr>
           <w:rFonts w:eastAsia="Times New Roman" w:cs="Times New Roman"/>
@@ -4029,7 +3479,6 @@
         </w:rPr>
         <w:t xml:space="preserve">The Kinect is able to capture over 1,000 High Definition facial points at 30 frames per second to collect information about the user’s face. Specifically the software focuses on the user’s </w:t>
       </w:r>
-      <w:proofErr w:type="spellStart"/>
       <w:r>
         <w:rPr>
           <w:rFonts w:eastAsia="Times New Roman" w:cs="Times New Roman"/>
@@ -4040,7 +3489,6 @@
         </w:rPr>
         <w:t>FaceShapeAnimationUnits</w:t>
       </w:r>
-      <w:proofErr w:type="spellEnd"/>
       <w:r>
         <w:rPr>
           <w:rFonts w:eastAsia="Times New Roman" w:cs="Times New Roman"/>
@@ -4049,7 +3497,6 @@
         </w:rPr>
         <w:t xml:space="preserve"> since there is a practically one-to-one correspondence between them and the person’s FAUs. With each </w:t>
       </w:r>
-      <w:proofErr w:type="spellStart"/>
       <w:r>
         <w:rPr>
           <w:rFonts w:eastAsia="Times New Roman" w:cs="Times New Roman"/>
@@ -4058,9 +3505,16 @@
           <w:color w:val="000000"/>
           <w:sz w:val="22"/>
         </w:rPr>
-        <w:t>FaceShapeAnimationUnit</w:t>
-      </w:r>
-      <w:proofErr w:type="spellEnd"/>
+        <w:t>FaceShapeAnimationUnit,</w:t>
+      </w:r>
+      <w:r>
+        <w:rPr>
+          <w:rFonts w:eastAsia="Times New Roman" w:cs="Times New Roman"/>
+          <w:color w:val="000000"/>
+          <w:sz w:val="22"/>
+        </w:rPr>
+        <w:t xml:space="preserve"> such as </w:t>
+      </w:r>
       <w:r>
         <w:rPr>
           <w:rFonts w:eastAsia="Times New Roman" w:cs="Times New Roman"/>
@@ -4069,17 +3523,59 @@
           <w:color w:val="000000"/>
           <w:sz w:val="22"/>
         </w:rPr>
-        <w:t>,</w:t>
-      </w:r>
-      <w:r>
-        <w:rPr>
-          <w:rFonts w:eastAsia="Times New Roman" w:cs="Times New Roman"/>
-          <w:color w:val="000000"/>
-          <w:sz w:val="22"/>
-        </w:rPr>
-        <w:t xml:space="preserve"> such as </w:t>
-      </w:r>
-      <w:proofErr w:type="spellStart"/>
+        <w:t>LipCornerPullerLeft</w:t>
+      </w:r>
+      <w:r>
+        <w:rPr>
+          <w:rFonts w:eastAsia="Times New Roman" w:cs="Times New Roman"/>
+          <w:color w:val="000000"/>
+          <w:sz w:val="22"/>
+        </w:rPr>
+        <w:t>, there is a floating point value that is associated with it which represents how much that part of the person’s face is in that state. Most of these values range from 0.0-1.0 where 0.0 means that, in this case, the user is not pulling their left lip corner whatsoever while a value of 1.0 means that the user is significantly pulling their left lip corner.</w:t>
+      </w:r>
+    </w:p>
+    <w:p>
+      <w:pPr>
+        <w:spacing w:after="0"/>
+        <w:ind w:firstLine="720"/>
+        <w:rPr>
+          <w:rFonts w:eastAsia="Times New Roman" w:cs="Times New Roman"/>
+          <w:color w:val="000000"/>
+          <w:sz w:val="22"/>
+        </w:rPr>
+      </w:pPr>
+      <w:r>
+        <w:rPr>
+          <w:rFonts w:eastAsia="Times New Roman" w:cs="Times New Roman"/>
+          <w:color w:val="000000"/>
+          <w:sz w:val="22"/>
+        </w:rPr>
+        <w:t>A</w:t>
+      </w:r>
+      <w:r>
+        <w:rPr>
+          <w:rFonts w:eastAsia="Times New Roman" w:cs="Times New Roman"/>
+          <w:color w:val="000000"/>
+          <w:sz w:val="22"/>
+        </w:rPr>
+        <w:t xml:space="preserve"> calibration routine is currently implemented </w:t>
+      </w:r>
+      <w:r>
+        <w:rPr>
+          <w:rFonts w:eastAsia="Times New Roman" w:cs="Times New Roman"/>
+          <w:color w:val="000000"/>
+          <w:sz w:val="22"/>
+        </w:rPr>
+        <w:t>t</w:t>
+      </w:r>
+      <w:r>
+        <w:rPr>
+          <w:rFonts w:eastAsia="Times New Roman" w:cs="Times New Roman"/>
+          <w:color w:val="000000"/>
+          <w:sz w:val="22"/>
+        </w:rPr>
+        <w:t xml:space="preserve">o detect a person’s emotional state from their facial expression, where the program first averages the </w:t>
+      </w:r>
       <w:r>
         <w:rPr>
           <w:rFonts w:eastAsia="Times New Roman" w:cs="Times New Roman"/>
@@ -4088,61 +3584,17 @@
           <w:color w:val="000000"/>
           <w:sz w:val="22"/>
         </w:rPr>
-        <w:t>LipCornerPullerLeft</w:t>
-      </w:r>
-      <w:proofErr w:type="spellEnd"/>
-      <w:r>
-        <w:rPr>
-          <w:rFonts w:eastAsia="Times New Roman" w:cs="Times New Roman"/>
-          <w:color w:val="000000"/>
-          <w:sz w:val="22"/>
-        </w:rPr>
-        <w:t>, there is a floating point value that is associated with it which represents how much that part of the person’s face is in that state. Most of these values range from 0.0-1.0 where 0.0 means that, in this case, the user is not pulling their left lip corner whatsoever while a value of 1.0 means that the user is significantly pulling their left lip corner.</w:t>
-      </w:r>
-    </w:p>
-    <w:p>
-      <w:pPr>
-        <w:spacing w:after="0"/>
-        <w:ind w:firstLine="720"/>
-        <w:rPr>
-          <w:rFonts w:eastAsia="Times New Roman" w:cs="Times New Roman"/>
-          <w:color w:val="000000"/>
-          <w:sz w:val="22"/>
-        </w:rPr>
-      </w:pPr>
-      <w:r>
-        <w:rPr>
-          <w:rFonts w:eastAsia="Times New Roman" w:cs="Times New Roman"/>
-          <w:color w:val="000000"/>
-          <w:sz w:val="22"/>
-        </w:rPr>
-        <w:t>A</w:t>
-      </w:r>
-      <w:r>
-        <w:rPr>
-          <w:rFonts w:eastAsia="Times New Roman" w:cs="Times New Roman"/>
-          <w:color w:val="000000"/>
-          <w:sz w:val="22"/>
-        </w:rPr>
-        <w:t xml:space="preserve"> calibration routine is currently implemented </w:t>
-      </w:r>
-      <w:r>
-        <w:rPr>
-          <w:rFonts w:eastAsia="Times New Roman" w:cs="Times New Roman"/>
-          <w:color w:val="000000"/>
-          <w:sz w:val="22"/>
-        </w:rPr>
-        <w:t>t</w:t>
-      </w:r>
-      <w:r>
-        <w:rPr>
-          <w:rFonts w:eastAsia="Times New Roman" w:cs="Times New Roman"/>
-          <w:color w:val="000000"/>
-          <w:sz w:val="22"/>
-        </w:rPr>
-        <w:t xml:space="preserve">o detect a person’s emotional state from their facial expression, where the program first averages the </w:t>
-      </w:r>
-      <w:proofErr w:type="spellStart"/>
+        <w:lastRenderedPageBreak/>
+        <w:t>FaceShapeAnimationUnit</w:t>
+      </w:r>
+      <w:r>
+        <w:rPr>
+          <w:rFonts w:eastAsia="Times New Roman" w:cs="Times New Roman"/>
+          <w:color w:val="000000"/>
+          <w:sz w:val="22"/>
+        </w:rPr>
+        <w:t xml:space="preserve"> values of the person’s neutral face over a five second period. Then, if the </w:t>
+      </w:r>
       <w:r>
         <w:rPr>
           <w:rFonts w:eastAsia="Times New Roman" w:cs="Times New Roman"/>
@@ -4153,27 +3605,6 @@
         </w:rPr>
         <w:t>FaceShapeAnimationUnit</w:t>
       </w:r>
-      <w:proofErr w:type="spellEnd"/>
-      <w:r>
-        <w:rPr>
-          <w:rFonts w:eastAsia="Times New Roman" w:cs="Times New Roman"/>
-          <w:color w:val="000000"/>
-          <w:sz w:val="22"/>
-        </w:rPr>
-        <w:t xml:space="preserve"> values of the person’s neutral face over a five second period. Then, if the </w:t>
-      </w:r>
-      <w:proofErr w:type="spellStart"/>
-      <w:r>
-        <w:rPr>
-          <w:rFonts w:eastAsia="Times New Roman" w:cs="Times New Roman"/>
-          <w:i/>
-          <w:iCs/>
-          <w:color w:val="000000"/>
-          <w:sz w:val="22"/>
-        </w:rPr>
-        <w:t>FaceShapeAnimationUnit</w:t>
-      </w:r>
-      <w:proofErr w:type="spellEnd"/>
       <w:r>
         <w:rPr>
           <w:rFonts w:eastAsia="Times New Roman" w:cs="Times New Roman"/>
@@ -4188,7 +3619,6 @@
           <w:i/>
           <w:noProof/>
         </w:rPr>
-        <w:lastRenderedPageBreak/>
         <mc:AlternateContent>
           <mc:Choice Requires="wps">
             <w:drawing>
@@ -4263,7 +3693,7 @@
                                           <pic:cNvPicPr/>
                                         </pic:nvPicPr>
                                         <pic:blipFill>
-                                          <a:blip r:embed="rId7">
+                                          <a:blip r:embed="rId9">
                                             <a:extLst>
                                               <a:ext uri="{28A0092B-C50C-407E-A947-70E740481C1C}">
                                                 <a14:useLocalDpi xmlns:a14="http://schemas.microsoft.com/office/drawing/2010/main" val="0"/>
@@ -4319,7 +3749,6 @@
                               </w:rPr>
                               <w:t xml:space="preserve"> A visual representation of the high definition facial points along with the correlation coefficients of the </w:t>
                             </w:r>
-                            <w:proofErr w:type="spellStart"/>
                             <w:r>
                               <w:rPr>
                                 <w:b/>
@@ -4335,16 +3764,7 @@
                                 <w:sz w:val="18"/>
                                 <w:szCs w:val="18"/>
                               </w:rPr>
-                              <w:t>s</w:t>
-                            </w:r>
-                            <w:proofErr w:type="spellEnd"/>
-                            <w:r>
-                              <w:rPr>
-                                <w:b/>
-                                <w:sz w:val="18"/>
-                                <w:szCs w:val="18"/>
-                              </w:rPr>
-                              <w:t xml:space="preserve"> of interest.</w:t>
+                              <w:t>s of interest.</w:t>
                             </w:r>
                           </w:p>
                           <w:p>
@@ -4406,7 +3826,7 @@
                                     <pic:cNvPicPr/>
                                   </pic:nvPicPr>
                                   <pic:blipFill>
-                                    <a:blip r:embed="rId7">
+                                    <a:blip r:embed="rId10">
                                       <a:extLst>
                                         <a:ext uri="{28A0092B-C50C-407E-A947-70E740481C1C}">
                                           <a14:useLocalDpi xmlns:a14="http://schemas.microsoft.com/office/drawing/2010/main" val="0"/>
@@ -4523,7 +3943,6 @@
         </w:rPr>
         <w:t xml:space="preserve">unique to that </w:t>
       </w:r>
-      <w:proofErr w:type="spellStart"/>
       <w:r>
         <w:rPr>
           <w:rFonts w:eastAsia="Times New Roman" w:cs="Times New Roman"/>
@@ -4534,7 +3953,6 @@
         </w:rPr>
         <w:t>FaceShapeAnimationUnit</w:t>
       </w:r>
-      <w:proofErr w:type="spellEnd"/>
       <w:r>
         <w:rPr>
           <w:rFonts w:eastAsia="Times New Roman" w:cs="Times New Roman"/>
@@ -4559,7 +3977,6 @@
         </w:rPr>
         <w:t xml:space="preserve">eutral. For example, if the user clears the threshold value that is associated with their </w:t>
       </w:r>
-      <w:proofErr w:type="spellStart"/>
       <w:r>
         <w:rPr>
           <w:rFonts w:eastAsia="Times New Roman" w:cs="Times New Roman"/>
@@ -4568,9 +3985,16 @@
           <w:color w:val="000000"/>
           <w:sz w:val="22"/>
         </w:rPr>
-        <w:t>LipCornerPullerLeft</w:t>
-      </w:r>
-      <w:proofErr w:type="spellEnd"/>
+        <w:t xml:space="preserve">LipCornerPullerLeft </w:t>
+      </w:r>
+      <w:r>
+        <w:rPr>
+          <w:rFonts w:eastAsia="Times New Roman" w:cs="Times New Roman"/>
+          <w:color w:val="000000"/>
+          <w:sz w:val="22"/>
+        </w:rPr>
+        <w:t xml:space="preserve">and </w:t>
+      </w:r>
       <w:r>
         <w:rPr>
           <w:rFonts w:eastAsia="Times New Roman" w:cs="Times New Roman"/>
@@ -4579,37 +4003,7 @@
           <w:color w:val="000000"/>
           <w:sz w:val="22"/>
         </w:rPr>
-        <w:t xml:space="preserve"> </w:t>
-      </w:r>
-      <w:r>
-        <w:rPr>
-          <w:rFonts w:eastAsia="Times New Roman" w:cs="Times New Roman"/>
-          <w:color w:val="000000"/>
-          <w:sz w:val="22"/>
-        </w:rPr>
-        <w:t xml:space="preserve">and </w:t>
-      </w:r>
-      <w:proofErr w:type="spellStart"/>
-      <w:r>
-        <w:rPr>
-          <w:rFonts w:eastAsia="Times New Roman" w:cs="Times New Roman"/>
-          <w:i/>
-          <w:iCs/>
-          <w:color w:val="000000"/>
-          <w:sz w:val="22"/>
-        </w:rPr>
-        <w:t>LipCornerPullerRight</w:t>
-      </w:r>
-      <w:proofErr w:type="spellEnd"/>
-      <w:r>
-        <w:rPr>
-          <w:rFonts w:eastAsia="Times New Roman" w:cs="Times New Roman"/>
-          <w:i/>
-          <w:iCs/>
-          <w:color w:val="000000"/>
-          <w:sz w:val="22"/>
-        </w:rPr>
-        <w:t xml:space="preserve"> </w:t>
+        <w:t xml:space="preserve">LipCornerPullerRight </w:t>
       </w:r>
       <w:r>
         <w:rPr>
@@ -4676,25 +4070,17 @@
           <w:color w:val="000000"/>
           <w:sz w:val="22"/>
         </w:rPr>
-        <w:t xml:space="preserve">can be found on the </w:t>
-      </w:r>
-      <w:proofErr w:type="spellStart"/>
-      <w:r>
-        <w:rPr>
-          <w:rFonts w:eastAsia="Times New Roman" w:cs="Times New Roman"/>
-          <w:color w:val="000000"/>
-          <w:sz w:val="22"/>
-        </w:rPr>
-        <w:t>bitbucket</w:t>
-      </w:r>
-      <w:proofErr w:type="spellEnd"/>
-      <w:r>
-        <w:rPr>
-          <w:rFonts w:eastAsia="Times New Roman" w:cs="Times New Roman"/>
-          <w:color w:val="000000"/>
-          <w:sz w:val="22"/>
-        </w:rPr>
-        <w:t xml:space="preserve"> repository.</w:t>
+        <w:t>can be found on the B</w:t>
+      </w:r>
+      <w:bookmarkStart w:id="0" w:name="_GoBack"/>
+      <w:bookmarkEnd w:id="0"/>
+      <w:r>
+        <w:rPr>
+          <w:rFonts w:eastAsia="Times New Roman" w:cs="Times New Roman"/>
+          <w:color w:val="000000"/>
+          <w:sz w:val="22"/>
+        </w:rPr>
+        <w:t>itbucket repository.</w:t>
       </w:r>
       <w:r>
         <w:rPr>
@@ -4900,7 +4286,7 @@
                     </pic:cNvPicPr>
                   </pic:nvPicPr>
                   <pic:blipFill>
-                    <a:blip r:embed="rId8">
+                    <a:blip r:embed="rId11">
                       <a:extLst>
                         <a:ext uri="{28A0092B-C50C-407E-A947-70E740481C1C}">
                           <a14:useLocalDpi xmlns:a14="http://schemas.microsoft.com/office/drawing/2010/main" val="0"/>
@@ -5133,11 +4519,28 @@
           <w:sz w:val="22"/>
         </w:rPr>
       </w:pPr>
-      <w:r>
+    </w:p>
+    <w:p>
+      <w:pPr>
         <w:rPr>
           <w:b/>
           <w:sz w:val="22"/>
         </w:rPr>
+      </w:pPr>
+    </w:p>
+    <w:p>
+      <w:pPr>
+        <w:rPr>
+          <w:b/>
+          <w:sz w:val="22"/>
+        </w:rPr>
+      </w:pPr>
+      <w:r>
+        <w:rPr>
+          <w:b/>
+          <w:sz w:val="22"/>
+        </w:rPr>
+        <w:lastRenderedPageBreak/>
         <w:t>V</w:t>
       </w:r>
       <w:r>
@@ -5241,52 +4644,7 @@
           <w:color w:val="000000"/>
           <w:sz w:val="22"/>
         </w:rPr>
-        <w:t xml:space="preserve">There are a few alterations that can be made to the electronics that would significantly improve the </w:t>
-      </w:r>
-      <w:r>
-        <w:rPr>
-          <w:rFonts w:eastAsia="Times New Roman" w:cs="Times New Roman"/>
-          <w:color w:val="000000"/>
-          <w:sz w:val="22"/>
-        </w:rPr>
-        <w:lastRenderedPageBreak/>
-        <w:t xml:space="preserve">quality of the device. Firstly, a MIDI OUT circuit could be incorporated such that there can be cross communication between the circuit and the computer. This, in conjunction with angular position sensors hooked up in such a way that allows for each of the positions of the movable parts of the </w:t>
-      </w:r>
-      <w:proofErr w:type="spellStart"/>
-      <w:r>
-        <w:rPr>
-          <w:rFonts w:eastAsia="Times New Roman" w:cs="Times New Roman"/>
-          <w:color w:val="000000"/>
-          <w:sz w:val="22"/>
-        </w:rPr>
-        <w:t>ruppet</w:t>
-      </w:r>
-      <w:proofErr w:type="spellEnd"/>
-      <w:r>
-        <w:rPr>
-          <w:rFonts w:eastAsia="Times New Roman" w:cs="Times New Roman"/>
-          <w:color w:val="000000"/>
-          <w:sz w:val="22"/>
-        </w:rPr>
-        <w:t xml:space="preserve"> to be detected, would allow for the </w:t>
-      </w:r>
-      <w:proofErr w:type="spellStart"/>
-      <w:r>
-        <w:rPr>
-          <w:rFonts w:eastAsia="Times New Roman" w:cs="Times New Roman"/>
-          <w:color w:val="000000"/>
-          <w:sz w:val="22"/>
-        </w:rPr>
-        <w:t>ruppet</w:t>
-      </w:r>
-      <w:proofErr w:type="spellEnd"/>
-      <w:r>
-        <w:rPr>
-          <w:rFonts w:eastAsia="Times New Roman" w:cs="Times New Roman"/>
-          <w:color w:val="000000"/>
-          <w:sz w:val="22"/>
-        </w:rPr>
-        <w:t xml:space="preserve"> to automatically calibrate itself. This would save much time and effort </w:t>
+        <w:t xml:space="preserve">There are a few alterations that can be made to the electronics that would significantly improve the quality of the device. Firstly, a MIDI OUT circuit could be incorporated such that there can be cross communication between the circuit and the computer. This, in conjunction with angular position sensors hooked up in such a way that allows for each of the positions of the movable parts of the ruppet to be detected, would allow for the ruppet to automatically calibrate itself. This would save much time and effort </w:t>
       </w:r>
       <w:r>
         <w:rPr>
@@ -5322,43 +4680,7 @@
           <w:color w:val="000000"/>
           <w:sz w:val="22"/>
         </w:rPr>
-        <w:t xml:space="preserve">In addition, a wireless communication system such as Bluetooth Low Energy (BTLE) can be used in place of the current USB to MIDI cable. This would help give a greater illusory quality to the </w:t>
-      </w:r>
-      <w:proofErr w:type="spellStart"/>
-      <w:r>
-        <w:rPr>
-          <w:rFonts w:eastAsia="Times New Roman" w:cs="Times New Roman"/>
-          <w:color w:val="000000"/>
-          <w:sz w:val="22"/>
-        </w:rPr>
-        <w:t>ruppet</w:t>
-      </w:r>
-      <w:proofErr w:type="spellEnd"/>
-      <w:r>
-        <w:rPr>
-          <w:rFonts w:eastAsia="Times New Roman" w:cs="Times New Roman"/>
-          <w:color w:val="000000"/>
-          <w:sz w:val="22"/>
-        </w:rPr>
-        <w:t xml:space="preserve"> as well as reduce the proximity constraints that are currently imposed, being that the </w:t>
-      </w:r>
-      <w:proofErr w:type="spellStart"/>
-      <w:r>
-        <w:rPr>
-          <w:rFonts w:eastAsia="Times New Roman" w:cs="Times New Roman"/>
-          <w:color w:val="000000"/>
-          <w:sz w:val="22"/>
-        </w:rPr>
-        <w:t>ruppet</w:t>
-      </w:r>
-      <w:proofErr w:type="spellEnd"/>
-      <w:r>
-        <w:rPr>
-          <w:rFonts w:eastAsia="Times New Roman" w:cs="Times New Roman"/>
-          <w:color w:val="000000"/>
-          <w:sz w:val="22"/>
-        </w:rPr>
-        <w:t xml:space="preserve"> needs to be within a meter of a computer for it to be operated from. </w:t>
+        <w:t xml:space="preserve">In addition, a wireless communication system such as Bluetooth Low Energy (BTLE) can be used in place of the current USB to MIDI cable. This would help give a greater illusory quality to the ruppet as well as reduce the proximity constraints that are currently imposed, being that the ruppet needs to be within a meter of a computer for it to be operated from. </w:t>
       </w:r>
     </w:p>
     <w:p>
@@ -5385,25 +4707,7 @@
           <w:color w:val="000000"/>
           <w:sz w:val="22"/>
         </w:rPr>
-        <w:t xml:space="preserve">e the </w:t>
-      </w:r>
-      <w:proofErr w:type="spellStart"/>
-      <w:r>
-        <w:rPr>
-          <w:rFonts w:eastAsia="Times New Roman" w:cs="Times New Roman"/>
-          <w:color w:val="000000"/>
-          <w:sz w:val="22"/>
-        </w:rPr>
-        <w:t>ruppet’s</w:t>
-      </w:r>
-      <w:proofErr w:type="spellEnd"/>
-      <w:r>
-        <w:rPr>
-          <w:rFonts w:eastAsia="Times New Roman" w:cs="Times New Roman"/>
-          <w:color w:val="000000"/>
-          <w:sz w:val="22"/>
-        </w:rPr>
-        <w:t xml:space="preserve"> illusory quality</w:t>
+        <w:t>e the ruppet’s illusory quality</w:t>
       </w:r>
       <w:r>
         <w:rPr>
@@ -5454,25 +4758,7 @@
           <w:color w:val="000000"/>
           <w:sz w:val="22"/>
         </w:rPr>
-        <w:t xml:space="preserve">. To help improve the clarity of the options presented and the efficiency of the operation of the </w:t>
-      </w:r>
-      <w:proofErr w:type="spellStart"/>
-      <w:r>
-        <w:rPr>
-          <w:rFonts w:eastAsia="Times New Roman" w:cs="Times New Roman"/>
-          <w:color w:val="000000"/>
-          <w:sz w:val="22"/>
-        </w:rPr>
-        <w:t>ruppet</w:t>
-      </w:r>
-      <w:proofErr w:type="spellEnd"/>
-      <w:r>
-        <w:rPr>
-          <w:rFonts w:eastAsia="Times New Roman" w:cs="Times New Roman"/>
-          <w:color w:val="000000"/>
-          <w:sz w:val="22"/>
-        </w:rPr>
-        <w:t>, a Graphical User Interface (GUI) can be used instead.</w:t>
+        <w:t>. To help improve the clarity of the options presented and the efficiency of the operation of the ruppet, a Graphical User Interface (GUI) can be used instead.</w:t>
       </w:r>
     </w:p>
     <w:p>
@@ -5508,77 +4794,31 @@
           <w:color w:val="000000"/>
           <w:sz w:val="22"/>
         </w:rPr>
-        <w:t xml:space="preserve"> face onto the </w:t>
-      </w:r>
-      <w:proofErr w:type="spellStart"/>
-      <w:r>
-        <w:rPr>
-          <w:rFonts w:eastAsia="Times New Roman" w:cs="Times New Roman"/>
-          <w:color w:val="000000"/>
-          <w:sz w:val="22"/>
-        </w:rPr>
-        <w:t>ruppet</w:t>
-      </w:r>
-      <w:proofErr w:type="spellEnd"/>
-      <w:r>
-        <w:rPr>
-          <w:rFonts w:eastAsia="Times New Roman" w:cs="Times New Roman"/>
-          <w:color w:val="000000"/>
-          <w:sz w:val="22"/>
-        </w:rPr>
-        <w:t xml:space="preserve"> where the moto</w:t>
-      </w:r>
-      <w:r>
-        <w:rPr>
-          <w:rFonts w:eastAsia="Times New Roman" w:cs="Times New Roman"/>
-          <w:color w:val="000000"/>
-          <w:sz w:val="22"/>
-        </w:rPr>
-        <w:t>rs are not under additional stress due to the resistance from the fleece</w:t>
-      </w:r>
-      <w:r>
-        <w:rPr>
-          <w:rFonts w:eastAsia="Times New Roman" w:cs="Times New Roman"/>
-          <w:color w:val="000000"/>
-          <w:sz w:val="22"/>
-        </w:rPr>
-        <w:t xml:space="preserve">. The current setup puts a severe limitation on which motors can be used to successfully operate the </w:t>
-      </w:r>
-      <w:proofErr w:type="spellStart"/>
-      <w:r>
-        <w:rPr>
-          <w:rFonts w:eastAsia="Times New Roman" w:cs="Times New Roman"/>
-          <w:color w:val="000000"/>
-          <w:sz w:val="22"/>
-        </w:rPr>
-        <w:t>ruppet</w:t>
-      </w:r>
-      <w:proofErr w:type="spellEnd"/>
-      <w:r>
-        <w:rPr>
-          <w:rFonts w:eastAsia="Times New Roman" w:cs="Times New Roman"/>
-          <w:color w:val="000000"/>
-          <w:sz w:val="22"/>
-        </w:rPr>
-        <w:t xml:space="preserve"> and it prevents the circuit from being practically powered by a battery since the power requirement for the servo motors is significantly higher when they are under load. If this issue can be fixed, then one could be able to successfully use only micro servo motors and, as a result, eventually power the </w:t>
-      </w:r>
-      <w:proofErr w:type="spellStart"/>
-      <w:r>
-        <w:rPr>
-          <w:rFonts w:eastAsia="Times New Roman" w:cs="Times New Roman"/>
-          <w:color w:val="000000"/>
-          <w:sz w:val="22"/>
-        </w:rPr>
-        <w:t>ruppet</w:t>
-      </w:r>
-      <w:proofErr w:type="spellEnd"/>
-      <w:r>
-        <w:rPr>
-          <w:rFonts w:eastAsia="Times New Roman" w:cs="Times New Roman"/>
-          <w:color w:val="000000"/>
-          <w:sz w:val="22"/>
-        </w:rPr>
-        <w:t xml:space="preserve"> by the use of a rechargeable battery, completing the illusion that EDDIE is an independently functioning entity.</w:t>
+        <w:t xml:space="preserve"> face onto the ruppet where the moto</w:t>
+      </w:r>
+      <w:r>
+        <w:rPr>
+          <w:rFonts w:eastAsia="Times New Roman" w:cs="Times New Roman"/>
+          <w:color w:val="000000"/>
+          <w:sz w:val="22"/>
+        </w:rPr>
+        <w:t xml:space="preserve">rs are not under </w:t>
+      </w:r>
+      <w:r>
+        <w:rPr>
+          <w:rFonts w:eastAsia="Times New Roman" w:cs="Times New Roman"/>
+          <w:color w:val="000000"/>
+          <w:sz w:val="22"/>
+        </w:rPr>
+        <w:t>additional stress due to the resistance from the fleece</w:t>
+      </w:r>
+      <w:r>
+        <w:rPr>
+          <w:rFonts w:eastAsia="Times New Roman" w:cs="Times New Roman"/>
+          <w:color w:val="000000"/>
+          <w:sz w:val="22"/>
+        </w:rPr>
+        <w:t>. The current setup puts a severe limitation on which motors can be used to successfully operate the ruppet and it prevents the circuit from being practically powered by a battery since the power requirement for the servo motors is significantly higher when they are under load. If this issue can be fixed, then one could be able to successfully use only micro servo motors and, as a result, eventually power the ruppet by the use of a rechargeable battery, completing the illusion that EDDIE is an independently functioning entity.</w:t>
       </w:r>
     </w:p>
     <w:p>
@@ -5744,41 +4984,22 @@
                                 <w:sz w:val="20"/>
                                 <w:szCs w:val="20"/>
                               </w:rPr>
-                              <w:t xml:space="preserve">P. </w:t>
+                              <w:t>P. E</w:t>
                             </w:r>
-                            <w:proofErr w:type="spellStart"/>
                             <w:r>
                               <w:rPr>
                                 <w:sz w:val="20"/>
                                 <w:szCs w:val="20"/>
                               </w:rPr>
-                              <w:t>Eckman</w:t>
+                              <w:t xml:space="preserve">kman, </w:t>
                             </w:r>
-                            <w:proofErr w:type="spellEnd"/>
-                            <w:r>
-                              <w:rPr>
-                                <w:sz w:val="20"/>
-                                <w:szCs w:val="20"/>
-                              </w:rPr>
-                              <w:t xml:space="preserve">, </w:t>
-                            </w:r>
-                            <w:proofErr w:type="gramStart"/>
                             <w:r>
                               <w:rPr>
                                 <w:i/>
                                 <w:sz w:val="20"/>
                                 <w:szCs w:val="20"/>
                               </w:rPr>
-                              <w:t>An</w:t>
-                            </w:r>
-                            <w:proofErr w:type="gramEnd"/>
-                            <w:r>
-                              <w:rPr>
-                                <w:i/>
-                                <w:sz w:val="20"/>
-                                <w:szCs w:val="20"/>
-                              </w:rPr>
-                              <w:t xml:space="preserve"> Argument for Basic Emotions</w:t>
+                              <w:t>An Argument for Basic Emotions</w:t>
                             </w:r>
                             <w:r>
                               <w:rPr>
@@ -5809,41 +5030,22 @@
                                 <w:sz w:val="20"/>
                                 <w:szCs w:val="20"/>
                               </w:rPr>
-                              <w:t xml:space="preserve">P. </w:t>
+                              <w:t>P. E</w:t>
                             </w:r>
-                            <w:proofErr w:type="spellStart"/>
                             <w:r>
                               <w:rPr>
                                 <w:sz w:val="20"/>
                                 <w:szCs w:val="20"/>
                               </w:rPr>
-                              <w:t>Eckman</w:t>
+                              <w:t xml:space="preserve">kman and W.V. Friesen, </w:t>
                             </w:r>
-                            <w:proofErr w:type="spellEnd"/>
-                            <w:r>
-                              <w:rPr>
-                                <w:sz w:val="20"/>
-                                <w:szCs w:val="20"/>
-                              </w:rPr>
-                              <w:t xml:space="preserve"> and W.V. Friesen, </w:t>
-                            </w:r>
-                            <w:proofErr w:type="gramStart"/>
                             <w:r>
                               <w:rPr>
                                 <w:i/>
                                 <w:sz w:val="20"/>
                                 <w:szCs w:val="20"/>
                               </w:rPr>
-                              <w:t>The</w:t>
-                            </w:r>
-                            <w:proofErr w:type="gramEnd"/>
-                            <w:r>
-                              <w:rPr>
-                                <w:i/>
-                                <w:sz w:val="20"/>
-                                <w:szCs w:val="20"/>
-                              </w:rPr>
-                              <w:t xml:space="preserve"> Facial Action Coding System:</w:t>
+                              <w:t>The Facial Action Coding System:</w:t>
                             </w:r>
                             <w:r>
                               <w:rPr>
@@ -5969,23 +5171,14 @@
                           <w:sz w:val="20"/>
                           <w:szCs w:val="20"/>
                         </w:rPr>
-                        <w:t xml:space="preserve">P. </w:t>
+                        <w:t>P. E</w:t>
                       </w:r>
-                      <w:proofErr w:type="spellStart"/>
                       <w:r>
                         <w:rPr>
                           <w:sz w:val="20"/>
                           <w:szCs w:val="20"/>
                         </w:rPr>
-                        <w:t>Eckman</w:t>
-                      </w:r>
-                      <w:proofErr w:type="spellEnd"/>
-                      <w:r>
-                        <w:rPr>
-                          <w:sz w:val="20"/>
-                          <w:szCs w:val="20"/>
-                        </w:rPr>
-                        <w:t xml:space="preserve">, </w:t>
+                        <w:t xml:space="preserve">kman, </w:t>
                       </w:r>
                       <w:proofErr w:type="gramStart"/>
                       <w:r>
@@ -6034,23 +5227,14 @@
                           <w:sz w:val="20"/>
                           <w:szCs w:val="20"/>
                         </w:rPr>
-                        <w:t xml:space="preserve">P. </w:t>
+                        <w:t>P. E</w:t>
                       </w:r>
-                      <w:proofErr w:type="spellStart"/>
                       <w:r>
                         <w:rPr>
                           <w:sz w:val="20"/>
                           <w:szCs w:val="20"/>
                         </w:rPr>
-                        <w:t>Eckman</w:t>
-                      </w:r>
-                      <w:proofErr w:type="spellEnd"/>
-                      <w:r>
-                        <w:rPr>
-                          <w:sz w:val="20"/>
-                          <w:szCs w:val="20"/>
-                        </w:rPr>
-                        <w:t xml:space="preserve"> and W.V. Friesen, </w:t>
+                        <w:t xml:space="preserve">kman and W.V. Friesen, </w:t>
                       </w:r>
                       <w:proofErr w:type="gramStart"/>
                       <w:r>
@@ -6146,8 +5330,6 @@
           <w:sz w:val="22"/>
         </w:rPr>
       </w:pPr>
-      <w:bookmarkStart w:id="0" w:name="_GoBack"/>
-      <w:bookmarkEnd w:id="0"/>
     </w:p>
     <w:p>
       <w:pPr>
@@ -6185,7 +5367,7 @@
 </file>
 
 <file path=word/styles.xml><?xml version="1.0" encoding="utf-8"?>
-<w:styles xmlns:mc="http://schemas.openxmlformats.org/markup-compatibility/2006" xmlns:r="http://schemas.openxmlformats.org/officeDocument/2006/relationships" xmlns:w="http://schemas.openxmlformats.org/wordprocessingml/2006/main" xmlns:w14="http://schemas.microsoft.com/office/word/2010/wordml" xmlns:w15="http://schemas.microsoft.com/office/word/2012/wordml" mc:Ignorable="w14 w15">
+<w:styles xmlns:mc="http://schemas.openxmlformats.org/markup-compatibility/2006" xmlns:r="http://schemas.openxmlformats.org/officeDocument/2006/relationships" xmlns:w="http://schemas.openxmlformats.org/wordprocessingml/2006/main" xmlns:w14="http://schemas.microsoft.com/office/word/2010/wordml" xmlns:w15="http://schemas.microsoft.com/office/word/2012/wordml" xmlns:w16se="http://schemas.microsoft.com/office/word/2015/wordml/symex" mc:Ignorable="w14 w15 w16se">
   <w:docDefaults>
     <w:rPrDefault>
       <w:rPr>

</xml_diff>